<commit_message>
doc changes - writing ready :)
</commit_message>
<xml_diff>
--- a/LAS3004_GEORGE_BONANNO_assignment_doc.docx
+++ b/LAS3004_GEORGE_BONANNO_assignment_doc.docx
@@ -1308,7 +1308,7 @@
         <w:pStyle w:val="Normal"/>
         <w:numPr>
           <w:ilvl w:val="0"/>
-          <w:numId w:val="3"/>
+          <w:numId w:val="2"/>
         </w:numPr>
         <w:spacing w:before="0" w:after="0"/>
         <w:rPr/>
@@ -1316,6 +1316,72 @@
       <w:r>
         <w:rPr/>
         <w:t>the distribution of result outcomes (i.e. number of white wins, black wins and draws)</w:t>
+      </w:r>
+    </w:p>
+    <w:p>
+      <w:pPr>
+        <w:pStyle w:val="Normal"/>
+        <w:numPr>
+          <w:ilvl w:val="0"/>
+          <w:numId w:val="2"/>
+        </w:numPr>
+        <w:spacing w:before="0" w:after="0"/>
+        <w:rPr/>
+      </w:pPr>
+      <w:r>
+        <w:rPr/>
+        <w:t>the variation of the number of moves required to complete the game with time.</w:t>
+      </w:r>
+    </w:p>
+    <w:p>
+      <w:pPr>
+        <w:pStyle w:val="Normal"/>
+        <w:numPr>
+          <w:ilvl w:val="0"/>
+          <w:numId w:val="2"/>
+        </w:numPr>
+        <w:spacing w:before="0" w:after="0"/>
+        <w:rPr/>
+      </w:pPr>
+      <w:r>
+        <w:rPr/>
+        <w:t>The most common starting move of the winner.</w:t>
+      </w:r>
+    </w:p>
+    <w:p>
+      <w:pPr>
+        <w:pStyle w:val="Normal"/>
+        <w:numPr>
+          <w:ilvl w:val="0"/>
+          <w:numId w:val="2"/>
+        </w:numPr>
+        <w:spacing w:before="0" w:after="0"/>
+        <w:rPr/>
+      </w:pPr>
+      <w:r>
+        <w:rPr/>
+        <w:t>The number of games played each year</w:t>
+      </w:r>
+    </w:p>
+    <w:p>
+      <w:pPr>
+        <w:pStyle w:val="Normal"/>
+        <w:spacing w:before="0" w:after="0"/>
+        <w:rPr/>
+      </w:pPr>
+      <w:r>
+        <w:rPr/>
+      </w:r>
+    </w:p>
+    <w:p>
+      <w:pPr>
+        <w:pStyle w:val="Normal"/>
+        <w:jc w:val="both"/>
+        <w:rPr/>
+      </w:pPr>
+      <w:r>
+        <w:rPr/>
+        <w:t>The size of the data set was larger than 1GB. This implied that the files could not be loaded and processed at one go in memory. A buffer of 10000 lines was hence iteratively used to read the file contents. The string inside this buffer (concatenated with any unparsed string left from the previous buffer) was parsed using the pgn format specification found in [1]. It was assumed that the files obeyed the pgn file format. A number of features were extracted from each parsed game, namely:</w:t>
       </w:r>
     </w:p>
     <w:p>
@@ -1326,11 +1392,12 @@
           <w:numId w:val="3"/>
         </w:numPr>
         <w:spacing w:before="0" w:after="0"/>
-        <w:rPr/>
-      </w:pPr>
-      <w:r>
-        <w:rPr/>
-        <w:t>the variation of the number of moves required to complete the game with time.</w:t>
+        <w:jc w:val="both"/>
+        <w:rPr/>
+      </w:pPr>
+      <w:r>
+        <w:rPr/>
+        <w:t>event name</w:t>
       </w:r>
     </w:p>
     <w:p>
@@ -1341,11 +1408,12 @@
           <w:numId w:val="3"/>
         </w:numPr>
         <w:spacing w:before="0" w:after="0"/>
-        <w:rPr/>
-      </w:pPr>
-      <w:r>
-        <w:rPr/>
-        <w:t>The most common starting move of the winner.</w:t>
+        <w:jc w:val="both"/>
+        <w:rPr/>
+      </w:pPr>
+      <w:r>
+        <w:rPr/>
+        <w:t>date of game</w:t>
       </w:r>
     </w:p>
     <w:p>
@@ -1356,32 +1424,12 @@
           <w:numId w:val="3"/>
         </w:numPr>
         <w:spacing w:before="0" w:after="0"/>
-        <w:rPr/>
-      </w:pPr>
-      <w:r>
-        <w:rPr/>
-        <w:t>The number of games played each year</w:t>
-      </w:r>
-    </w:p>
-    <w:p>
-      <w:pPr>
-        <w:pStyle w:val="Normal"/>
-        <w:spacing w:before="0" w:after="0"/>
-        <w:rPr/>
-      </w:pPr>
-      <w:r>
-        <w:rPr/>
-      </w:r>
-    </w:p>
-    <w:p>
-      <w:pPr>
-        <w:pStyle w:val="Normal"/>
         <w:jc w:val="both"/>
         <w:rPr/>
       </w:pPr>
       <w:r>
         <w:rPr/>
-        <w:t>The size of the data set was larger than 1GB. This implied that the files could not be loaded and processed at one go in memory. A buffer of 10000 lines was hence iteratively used to read the file contents. The string inside this buffer (concatenated with any unparsed string left from the previous buffer) was parsed using the pgn format specification found in [1]. It was assumed that the files obeyed the pgn file format. A number of features were extracted from each parsed game, namely:</w:t>
+        <w:t>site</w:t>
       </w:r>
     </w:p>
     <w:p>
@@ -1389,7 +1437,7 @@
         <w:pStyle w:val="Normal"/>
         <w:numPr>
           <w:ilvl w:val="0"/>
-          <w:numId w:val="4"/>
+          <w:numId w:val="3"/>
         </w:numPr>
         <w:spacing w:before="0" w:after="0"/>
         <w:jc w:val="both"/>
@@ -1397,7 +1445,7 @@
       </w:pPr>
       <w:r>
         <w:rPr/>
-        <w:t>event name</w:t>
+        <w:t>result</w:t>
       </w:r>
     </w:p>
     <w:p>
@@ -1405,55 +1453,7 @@
         <w:pStyle w:val="Normal"/>
         <w:numPr>
           <w:ilvl w:val="0"/>
-          <w:numId w:val="4"/>
-        </w:numPr>
-        <w:spacing w:before="0" w:after="0"/>
-        <w:jc w:val="both"/>
-        <w:rPr/>
-      </w:pPr>
-      <w:r>
-        <w:rPr/>
-        <w:t>date of game</w:t>
-      </w:r>
-    </w:p>
-    <w:p>
-      <w:pPr>
-        <w:pStyle w:val="Normal"/>
-        <w:numPr>
-          <w:ilvl w:val="0"/>
-          <w:numId w:val="4"/>
-        </w:numPr>
-        <w:spacing w:before="0" w:after="0"/>
-        <w:jc w:val="both"/>
-        <w:rPr/>
-      </w:pPr>
-      <w:r>
-        <w:rPr/>
-        <w:t>site</w:t>
-      </w:r>
-    </w:p>
-    <w:p>
-      <w:pPr>
-        <w:pStyle w:val="Normal"/>
-        <w:numPr>
-          <w:ilvl w:val="0"/>
-          <w:numId w:val="4"/>
-        </w:numPr>
-        <w:spacing w:before="0" w:after="0"/>
-        <w:jc w:val="both"/>
-        <w:rPr/>
-      </w:pPr>
-      <w:r>
-        <w:rPr/>
-        <w:t>result</w:t>
-      </w:r>
-    </w:p>
-    <w:p>
-      <w:pPr>
-        <w:pStyle w:val="Normal"/>
-        <w:numPr>
-          <w:ilvl w:val="0"/>
-          <w:numId w:val="4"/>
+          <w:numId w:val="3"/>
         </w:numPr>
         <w:spacing w:before="0" w:after="0"/>
         <w:jc w:val="both"/>
@@ -1775,13 +1775,13 @@
                     <w:fldChar w:fldCharType="begin"/>
                   </w:r>
                   <w:r>
-                    <w:instrText> SEQ """Illustration""" \*Arabic </w:instrText>
+                    <w:instrText> SEQ """"Illustration"""" \*Arabic </w:instrText>
                   </w:r>
                   <w:r>
                     <w:fldChar w:fldCharType="separate"/>
                   </w:r>
                   <w:r>
-                    <w:t>0</w:t>
+                    <w:t>1</w:t>
                   </w:r>
                   <w:r>
                     <w:fldChar w:fldCharType="end"/>
@@ -2191,13 +2191,13 @@
                     <w:fldChar w:fldCharType="begin"/>
                   </w:r>
                   <w:r>
-                    <w:instrText> SEQ """Illustration""" \*Arabic </w:instrText>
+                    <w:instrText> SEQ """"Illustration"""" \*Arabic </w:instrText>
                   </w:r>
                   <w:r>
                     <w:fldChar w:fldCharType="separate"/>
                   </w:r>
                   <w:r>
-                    <w:t>0</w:t>
+                    <w:t>1</w:t>
                   </w:r>
                   <w:r>
                     <w:fldChar w:fldCharType="end"/>
@@ -2307,13 +2307,13 @@
                     <w:fldChar w:fldCharType="begin"/>
                   </w:r>
                   <w:r>
-                    <w:instrText> SEQ """Illustration""" \*Arabic </w:instrText>
+                    <w:instrText> SEQ """"Illustration"""" \*Arabic </w:instrText>
                   </w:r>
                   <w:r>
                     <w:fldChar w:fldCharType="separate"/>
                   </w:r>
                   <w:r>
-                    <w:t>0</w:t>
+                    <w:t>1</w:t>
                   </w:r>
                   <w:r>
                     <w:fldChar w:fldCharType="end"/>
@@ -2822,13 +2822,13 @@
                     <w:fldChar w:fldCharType="begin"/>
                   </w:r>
                   <w:r>
-                    <w:instrText> SEQ """Illustration""" \*Arabic </w:instrText>
+                    <w:instrText> SEQ """"Illustration"""" \*Arabic </w:instrText>
                   </w:r>
                   <w:r>
                     <w:fldChar w:fldCharType="separate"/>
                   </w:r>
                   <w:r>
-                    <w:t>0</w:t>
+                    <w:t>1</w:t>
                   </w:r>
                   <w:r>
                     <w:fldChar w:fldCharType="end"/>
@@ -2971,13 +2971,13 @@
                     <w:fldChar w:fldCharType="begin"/>
                   </w:r>
                   <w:r>
-                    <w:instrText> SEQ """Illustration""" \*Arabic </w:instrText>
+                    <w:instrText> SEQ """"Illustration"""" \*Arabic </w:instrText>
                   </w:r>
                   <w:r>
                     <w:fldChar w:fldCharType="separate"/>
                   </w:r>
                   <w:r>
-                    <w:t>0</w:t>
+                    <w:t>1</w:t>
                   </w:r>
                   <w:r>
                     <w:fldChar w:fldCharType="end"/>
@@ -3199,7 +3199,7 @@
     <w:tbl>
       <w:tblPr>
         <w:jc w:val="left"/>
-        <w:tblInd w:w="53" w:type="dxa"/>
+        <w:tblInd w:w="50" w:type="dxa"/>
         <w:tblBorders>
           <w:top w:val="single" w:sz="2" w:space="0" w:color="000001"/>
           <w:left w:val="single" w:sz="2" w:space="0" w:color="000001"/>
@@ -3210,15 +3210,15 @@
         </w:tblBorders>
         <w:tblCellMar>
           <w:top w:w="55" w:type="dxa"/>
-          <w:left w:w="51" w:type="dxa"/>
+          <w:left w:w="48" w:type="dxa"/>
           <w:bottom w:w="55" w:type="dxa"/>
           <w:right w:w="55" w:type="dxa"/>
         </w:tblCellMar>
       </w:tblPr>
       <w:tblGrid>
         <w:gridCol w:w="3008"/>
-        <w:gridCol w:w="3007"/>
-        <w:gridCol w:w="3011"/>
+        <w:gridCol w:w="3006"/>
+        <w:gridCol w:w="3012"/>
       </w:tblGrid>
       <w:tr>
         <w:trPr>
@@ -3237,7 +3237,7 @@
             </w:tcBorders>
             <w:shd w:fill="FFFFFF" w:val="clear"/>
             <w:tcMar>
-              <w:left w:w="51" w:type="dxa"/>
+              <w:left w:w="48" w:type="dxa"/>
             </w:tcMar>
           </w:tcPr>
           <w:p>
@@ -3255,7 +3255,7 @@
         </w:tc>
         <w:tc>
           <w:tcPr>
-            <w:tcW w:w="3007" w:type="dxa"/>
+            <w:tcW w:w="3006" w:type="dxa"/>
             <w:tcBorders>
               <w:top w:val="single" w:sz="2" w:space="0" w:color="000001"/>
               <w:left w:val="single" w:sz="2" w:space="0" w:color="000001"/>
@@ -3266,7 +3266,7 @@
             </w:tcBorders>
             <w:shd w:fill="FFFFFF" w:val="clear"/>
             <w:tcMar>
-              <w:left w:w="51" w:type="dxa"/>
+              <w:left w:w="48" w:type="dxa"/>
             </w:tcMar>
           </w:tcPr>
           <w:p>
@@ -3284,7 +3284,7 @@
         </w:tc>
         <w:tc>
           <w:tcPr>
-            <w:tcW w:w="3011" w:type="dxa"/>
+            <w:tcW w:w="3012" w:type="dxa"/>
             <w:tcBorders>
               <w:top w:val="single" w:sz="2" w:space="0" w:color="000001"/>
               <w:left w:val="single" w:sz="2" w:space="0" w:color="000001"/>
@@ -3295,7 +3295,7 @@
             </w:tcBorders>
             <w:shd w:fill="FFFFFF" w:val="clear"/>
             <w:tcMar>
-              <w:left w:w="51" w:type="dxa"/>
+              <w:left w:w="48" w:type="dxa"/>
             </w:tcMar>
           </w:tcPr>
           <w:p>
@@ -3329,7 +3329,7 @@
             </w:tcBorders>
             <w:shd w:fill="FFFFFF" w:val="clear"/>
             <w:tcMar>
-              <w:left w:w="51" w:type="dxa"/>
+              <w:left w:w="48" w:type="dxa"/>
             </w:tcMar>
           </w:tcPr>
           <w:p>
@@ -3347,7 +3347,7 @@
         </w:tc>
         <w:tc>
           <w:tcPr>
-            <w:tcW w:w="3007" w:type="dxa"/>
+            <w:tcW w:w="3006" w:type="dxa"/>
             <w:tcBorders>
               <w:top w:val="nil"/>
               <w:left w:val="single" w:sz="2" w:space="0" w:color="000001"/>
@@ -3358,7 +3358,7 @@
             </w:tcBorders>
             <w:shd w:fill="FFFFFF" w:val="clear"/>
             <w:tcMar>
-              <w:left w:w="51" w:type="dxa"/>
+              <w:left w:w="48" w:type="dxa"/>
             </w:tcMar>
           </w:tcPr>
           <w:p>
@@ -3376,7 +3376,7 @@
         </w:tc>
         <w:tc>
           <w:tcPr>
-            <w:tcW w:w="3011" w:type="dxa"/>
+            <w:tcW w:w="3012" w:type="dxa"/>
             <w:tcBorders>
               <w:top w:val="nil"/>
               <w:left w:val="single" w:sz="2" w:space="0" w:color="000001"/>
@@ -3387,7 +3387,7 @@
             </w:tcBorders>
             <w:shd w:fill="FFFFFF" w:val="clear"/>
             <w:tcMar>
-              <w:left w:w="51" w:type="dxa"/>
+              <w:left w:w="48" w:type="dxa"/>
             </w:tcMar>
           </w:tcPr>
           <w:p>
@@ -3421,7 +3421,7 @@
             </w:tcBorders>
             <w:shd w:fill="FFFFFF" w:val="clear"/>
             <w:tcMar>
-              <w:left w:w="51" w:type="dxa"/>
+              <w:left w:w="48" w:type="dxa"/>
             </w:tcMar>
           </w:tcPr>
           <w:p>
@@ -3439,7 +3439,7 @@
         </w:tc>
         <w:tc>
           <w:tcPr>
-            <w:tcW w:w="3007" w:type="dxa"/>
+            <w:tcW w:w="3006" w:type="dxa"/>
             <w:tcBorders>
               <w:top w:val="nil"/>
               <w:left w:val="single" w:sz="2" w:space="0" w:color="000001"/>
@@ -3450,7 +3450,7 @@
             </w:tcBorders>
             <w:shd w:fill="FFFFFF" w:val="clear"/>
             <w:tcMar>
-              <w:left w:w="51" w:type="dxa"/>
+              <w:left w:w="48" w:type="dxa"/>
             </w:tcMar>
           </w:tcPr>
           <w:p>
@@ -3468,7 +3468,7 @@
         </w:tc>
         <w:tc>
           <w:tcPr>
-            <w:tcW w:w="3011" w:type="dxa"/>
+            <w:tcW w:w="3012" w:type="dxa"/>
             <w:tcBorders>
               <w:top w:val="nil"/>
               <w:left w:val="single" w:sz="2" w:space="0" w:color="000001"/>
@@ -3479,7 +3479,7 @@
             </w:tcBorders>
             <w:shd w:fill="FFFFFF" w:val="clear"/>
             <w:tcMar>
-              <w:left w:w="51" w:type="dxa"/>
+              <w:left w:w="48" w:type="dxa"/>
             </w:tcMar>
           </w:tcPr>
           <w:p>
@@ -3513,7 +3513,7 @@
             </w:tcBorders>
             <w:shd w:fill="FFFFFF" w:val="clear"/>
             <w:tcMar>
-              <w:left w:w="51" w:type="dxa"/>
+              <w:left w:w="48" w:type="dxa"/>
             </w:tcMar>
           </w:tcPr>
           <w:p>
@@ -3531,7 +3531,7 @@
         </w:tc>
         <w:tc>
           <w:tcPr>
-            <w:tcW w:w="3007" w:type="dxa"/>
+            <w:tcW w:w="3006" w:type="dxa"/>
             <w:tcBorders>
               <w:top w:val="nil"/>
               <w:left w:val="single" w:sz="2" w:space="0" w:color="000001"/>
@@ -3542,7 +3542,7 @@
             </w:tcBorders>
             <w:shd w:fill="FFFFFF" w:val="clear"/>
             <w:tcMar>
-              <w:left w:w="51" w:type="dxa"/>
+              <w:left w:w="48" w:type="dxa"/>
             </w:tcMar>
           </w:tcPr>
           <w:p>
@@ -3560,7 +3560,7 @@
         </w:tc>
         <w:tc>
           <w:tcPr>
-            <w:tcW w:w="3011" w:type="dxa"/>
+            <w:tcW w:w="3012" w:type="dxa"/>
             <w:tcBorders>
               <w:top w:val="nil"/>
               <w:left w:val="single" w:sz="2" w:space="0" w:color="000001"/>
@@ -3571,7 +3571,7 @@
             </w:tcBorders>
             <w:shd w:fill="FFFFFF" w:val="clear"/>
             <w:tcMar>
-              <w:left w:w="51" w:type="dxa"/>
+              <w:left w:w="48" w:type="dxa"/>
             </w:tcMar>
           </w:tcPr>
           <w:p>
@@ -3605,7 +3605,7 @@
             </w:tcBorders>
             <w:shd w:fill="FFFFFF" w:val="clear"/>
             <w:tcMar>
-              <w:left w:w="51" w:type="dxa"/>
+              <w:left w:w="48" w:type="dxa"/>
             </w:tcMar>
           </w:tcPr>
           <w:p>
@@ -3623,7 +3623,7 @@
         </w:tc>
         <w:tc>
           <w:tcPr>
-            <w:tcW w:w="3007" w:type="dxa"/>
+            <w:tcW w:w="3006" w:type="dxa"/>
             <w:tcBorders>
               <w:top w:val="nil"/>
               <w:left w:val="single" w:sz="2" w:space="0" w:color="000001"/>
@@ -3634,7 +3634,7 @@
             </w:tcBorders>
             <w:shd w:fill="FFFFFF" w:val="clear"/>
             <w:tcMar>
-              <w:left w:w="51" w:type="dxa"/>
+              <w:left w:w="48" w:type="dxa"/>
             </w:tcMar>
           </w:tcPr>
           <w:p>
@@ -3652,7 +3652,7 @@
         </w:tc>
         <w:tc>
           <w:tcPr>
-            <w:tcW w:w="3011" w:type="dxa"/>
+            <w:tcW w:w="3012" w:type="dxa"/>
             <w:tcBorders>
               <w:top w:val="nil"/>
               <w:left w:val="single" w:sz="2" w:space="0" w:color="000001"/>
@@ -3663,7 +3663,7 @@
             </w:tcBorders>
             <w:shd w:fill="FFFFFF" w:val="clear"/>
             <w:tcMar>
-              <w:left w:w="51" w:type="dxa"/>
+              <w:left w:w="48" w:type="dxa"/>
             </w:tcMar>
           </w:tcPr>
           <w:p>
@@ -3697,7 +3697,7 @@
             </w:tcBorders>
             <w:shd w:fill="FFFFFF" w:val="clear"/>
             <w:tcMar>
-              <w:left w:w="51" w:type="dxa"/>
+              <w:left w:w="48" w:type="dxa"/>
             </w:tcMar>
           </w:tcPr>
           <w:p>
@@ -3715,7 +3715,7 @@
         </w:tc>
         <w:tc>
           <w:tcPr>
-            <w:tcW w:w="3007" w:type="dxa"/>
+            <w:tcW w:w="3006" w:type="dxa"/>
             <w:tcBorders>
               <w:top w:val="nil"/>
               <w:left w:val="single" w:sz="2" w:space="0" w:color="000001"/>
@@ -3726,7 +3726,7 @@
             </w:tcBorders>
             <w:shd w:fill="FFFFFF" w:val="clear"/>
             <w:tcMar>
-              <w:left w:w="51" w:type="dxa"/>
+              <w:left w:w="48" w:type="dxa"/>
             </w:tcMar>
           </w:tcPr>
           <w:p>
@@ -3744,7 +3744,7 @@
         </w:tc>
         <w:tc>
           <w:tcPr>
-            <w:tcW w:w="3011" w:type="dxa"/>
+            <w:tcW w:w="3012" w:type="dxa"/>
             <w:tcBorders>
               <w:top w:val="nil"/>
               <w:left w:val="single" w:sz="2" w:space="0" w:color="000001"/>
@@ -3755,7 +3755,7 @@
             </w:tcBorders>
             <w:shd w:fill="FFFFFF" w:val="clear"/>
             <w:tcMar>
-              <w:left w:w="51" w:type="dxa"/>
+              <w:left w:w="48" w:type="dxa"/>
             </w:tcMar>
           </w:tcPr>
           <w:p>
@@ -3789,7 +3789,7 @@
             </w:tcBorders>
             <w:shd w:fill="FFFFFF" w:val="clear"/>
             <w:tcMar>
-              <w:left w:w="51" w:type="dxa"/>
+              <w:left w:w="48" w:type="dxa"/>
             </w:tcMar>
           </w:tcPr>
           <w:p>
@@ -3807,7 +3807,7 @@
         </w:tc>
         <w:tc>
           <w:tcPr>
-            <w:tcW w:w="3007" w:type="dxa"/>
+            <w:tcW w:w="3006" w:type="dxa"/>
             <w:tcBorders>
               <w:top w:val="nil"/>
               <w:left w:val="single" w:sz="2" w:space="0" w:color="000001"/>
@@ -3818,7 +3818,7 @@
             </w:tcBorders>
             <w:shd w:fill="FFFFFF" w:val="clear"/>
             <w:tcMar>
-              <w:left w:w="51" w:type="dxa"/>
+              <w:left w:w="48" w:type="dxa"/>
             </w:tcMar>
           </w:tcPr>
           <w:p>
@@ -3836,7 +3836,7 @@
         </w:tc>
         <w:tc>
           <w:tcPr>
-            <w:tcW w:w="3011" w:type="dxa"/>
+            <w:tcW w:w="3012" w:type="dxa"/>
             <w:tcBorders>
               <w:top w:val="nil"/>
               <w:left w:val="single" w:sz="2" w:space="0" w:color="000001"/>
@@ -3847,7 +3847,7 @@
             </w:tcBorders>
             <w:shd w:fill="FFFFFF" w:val="clear"/>
             <w:tcMar>
-              <w:left w:w="51" w:type="dxa"/>
+              <w:left w:w="48" w:type="dxa"/>
             </w:tcMar>
           </w:tcPr>
           <w:p>
@@ -3881,7 +3881,7 @@
             </w:tcBorders>
             <w:shd w:fill="FFFFFF" w:val="clear"/>
             <w:tcMar>
-              <w:left w:w="51" w:type="dxa"/>
+              <w:left w:w="48" w:type="dxa"/>
             </w:tcMar>
           </w:tcPr>
           <w:p>
@@ -3899,7 +3899,7 @@
         </w:tc>
         <w:tc>
           <w:tcPr>
-            <w:tcW w:w="3007" w:type="dxa"/>
+            <w:tcW w:w="3006" w:type="dxa"/>
             <w:tcBorders>
               <w:top w:val="nil"/>
               <w:left w:val="single" w:sz="2" w:space="0" w:color="000001"/>
@@ -3910,7 +3910,7 @@
             </w:tcBorders>
             <w:shd w:fill="FFFFFF" w:val="clear"/>
             <w:tcMar>
-              <w:left w:w="51" w:type="dxa"/>
+              <w:left w:w="48" w:type="dxa"/>
             </w:tcMar>
           </w:tcPr>
           <w:p>
@@ -3928,7 +3928,7 @@
         </w:tc>
         <w:tc>
           <w:tcPr>
-            <w:tcW w:w="3011" w:type="dxa"/>
+            <w:tcW w:w="3012" w:type="dxa"/>
             <w:tcBorders>
               <w:top w:val="nil"/>
               <w:left w:val="single" w:sz="2" w:space="0" w:color="000001"/>
@@ -3939,7 +3939,7 @@
             </w:tcBorders>
             <w:shd w:fill="FFFFFF" w:val="clear"/>
             <w:tcMar>
-              <w:left w:w="51" w:type="dxa"/>
+              <w:left w:w="48" w:type="dxa"/>
             </w:tcMar>
           </w:tcPr>
           <w:p>
@@ -3973,7 +3973,7 @@
             </w:tcBorders>
             <w:shd w:fill="FFFFFF" w:val="clear"/>
             <w:tcMar>
-              <w:left w:w="51" w:type="dxa"/>
+              <w:left w:w="48" w:type="dxa"/>
             </w:tcMar>
           </w:tcPr>
           <w:p>
@@ -3991,7 +3991,7 @@
         </w:tc>
         <w:tc>
           <w:tcPr>
-            <w:tcW w:w="3007" w:type="dxa"/>
+            <w:tcW w:w="3006" w:type="dxa"/>
             <w:tcBorders>
               <w:top w:val="nil"/>
               <w:left w:val="single" w:sz="2" w:space="0" w:color="000001"/>
@@ -4002,7 +4002,7 @@
             </w:tcBorders>
             <w:shd w:fill="FFFFFF" w:val="clear"/>
             <w:tcMar>
-              <w:left w:w="51" w:type="dxa"/>
+              <w:left w:w="48" w:type="dxa"/>
             </w:tcMar>
           </w:tcPr>
           <w:p>
@@ -4020,7 +4020,7 @@
         </w:tc>
         <w:tc>
           <w:tcPr>
-            <w:tcW w:w="3011" w:type="dxa"/>
+            <w:tcW w:w="3012" w:type="dxa"/>
             <w:tcBorders>
               <w:top w:val="nil"/>
               <w:left w:val="single" w:sz="2" w:space="0" w:color="000001"/>
@@ -4031,7 +4031,7 @@
             </w:tcBorders>
             <w:shd w:fill="FFFFFF" w:val="clear"/>
             <w:tcMar>
-              <w:left w:w="51" w:type="dxa"/>
+              <w:left w:w="48" w:type="dxa"/>
             </w:tcMar>
           </w:tcPr>
           <w:p>
@@ -4065,7 +4065,7 @@
             </w:tcBorders>
             <w:shd w:fill="FFFFFF" w:val="clear"/>
             <w:tcMar>
-              <w:left w:w="51" w:type="dxa"/>
+              <w:left w:w="48" w:type="dxa"/>
             </w:tcMar>
           </w:tcPr>
           <w:p>
@@ -4083,7 +4083,7 @@
         </w:tc>
         <w:tc>
           <w:tcPr>
-            <w:tcW w:w="3007" w:type="dxa"/>
+            <w:tcW w:w="3006" w:type="dxa"/>
             <w:tcBorders>
               <w:top w:val="nil"/>
               <w:left w:val="single" w:sz="2" w:space="0" w:color="000001"/>
@@ -4094,7 +4094,7 @@
             </w:tcBorders>
             <w:shd w:fill="FFFFFF" w:val="clear"/>
             <w:tcMar>
-              <w:left w:w="51" w:type="dxa"/>
+              <w:left w:w="48" w:type="dxa"/>
             </w:tcMar>
           </w:tcPr>
           <w:p>
@@ -4112,7 +4112,7 @@
         </w:tc>
         <w:tc>
           <w:tcPr>
-            <w:tcW w:w="3011" w:type="dxa"/>
+            <w:tcW w:w="3012" w:type="dxa"/>
             <w:tcBorders>
               <w:top w:val="nil"/>
               <w:left w:val="single" w:sz="2" w:space="0" w:color="000001"/>
@@ -4123,7 +4123,7 @@
             </w:tcBorders>
             <w:shd w:fill="FFFFFF" w:val="clear"/>
             <w:tcMar>
-              <w:left w:w="51" w:type="dxa"/>
+              <w:left w:w="48" w:type="dxa"/>
             </w:tcMar>
           </w:tcPr>
           <w:p>
@@ -4157,7 +4157,7 @@
             </w:tcBorders>
             <w:shd w:fill="FFFFFF" w:val="clear"/>
             <w:tcMar>
-              <w:left w:w="51" w:type="dxa"/>
+              <w:left w:w="48" w:type="dxa"/>
             </w:tcMar>
           </w:tcPr>
           <w:p>
@@ -4175,7 +4175,7 @@
         </w:tc>
         <w:tc>
           <w:tcPr>
-            <w:tcW w:w="3007" w:type="dxa"/>
+            <w:tcW w:w="3006" w:type="dxa"/>
             <w:tcBorders>
               <w:top w:val="nil"/>
               <w:left w:val="single" w:sz="2" w:space="0" w:color="000001"/>
@@ -4186,7 +4186,7 @@
             </w:tcBorders>
             <w:shd w:fill="FFFFFF" w:val="clear"/>
             <w:tcMar>
-              <w:left w:w="51" w:type="dxa"/>
+              <w:left w:w="48" w:type="dxa"/>
             </w:tcMar>
           </w:tcPr>
           <w:p>
@@ -4204,7 +4204,7 @@
         </w:tc>
         <w:tc>
           <w:tcPr>
-            <w:tcW w:w="3011" w:type="dxa"/>
+            <w:tcW w:w="3012" w:type="dxa"/>
             <w:tcBorders>
               <w:top w:val="nil"/>
               <w:left w:val="single" w:sz="2" w:space="0" w:color="000001"/>
@@ -4215,7 +4215,7 @@
             </w:tcBorders>
             <w:shd w:fill="FFFFFF" w:val="clear"/>
             <w:tcMar>
-              <w:left w:w="51" w:type="dxa"/>
+              <w:left w:w="48" w:type="dxa"/>
             </w:tcMar>
           </w:tcPr>
           <w:p>
@@ -4249,7 +4249,7 @@
             </w:tcBorders>
             <w:shd w:fill="FFFFFF" w:val="clear"/>
             <w:tcMar>
-              <w:left w:w="51" w:type="dxa"/>
+              <w:left w:w="48" w:type="dxa"/>
             </w:tcMar>
           </w:tcPr>
           <w:p>
@@ -4267,7 +4267,7 @@
         </w:tc>
         <w:tc>
           <w:tcPr>
-            <w:tcW w:w="3007" w:type="dxa"/>
+            <w:tcW w:w="3006" w:type="dxa"/>
             <w:tcBorders>
               <w:top w:val="nil"/>
               <w:left w:val="single" w:sz="2" w:space="0" w:color="000001"/>
@@ -4278,7 +4278,7 @@
             </w:tcBorders>
             <w:shd w:fill="FFFFFF" w:val="clear"/>
             <w:tcMar>
-              <w:left w:w="51" w:type="dxa"/>
+              <w:left w:w="48" w:type="dxa"/>
             </w:tcMar>
           </w:tcPr>
           <w:p>
@@ -4296,7 +4296,7 @@
         </w:tc>
         <w:tc>
           <w:tcPr>
-            <w:tcW w:w="3011" w:type="dxa"/>
+            <w:tcW w:w="3012" w:type="dxa"/>
             <w:tcBorders>
               <w:top w:val="nil"/>
               <w:left w:val="single" w:sz="2" w:space="0" w:color="000001"/>
@@ -4307,7 +4307,7 @@
             </w:tcBorders>
             <w:shd w:fill="FFFFFF" w:val="clear"/>
             <w:tcMar>
-              <w:left w:w="51" w:type="dxa"/>
+              <w:left w:w="48" w:type="dxa"/>
             </w:tcMar>
           </w:tcPr>
           <w:p>
@@ -4341,7 +4341,7 @@
             </w:tcBorders>
             <w:shd w:fill="FFFFFF" w:val="clear"/>
             <w:tcMar>
-              <w:left w:w="51" w:type="dxa"/>
+              <w:left w:w="48" w:type="dxa"/>
             </w:tcMar>
           </w:tcPr>
           <w:p>
@@ -4359,7 +4359,7 @@
         </w:tc>
         <w:tc>
           <w:tcPr>
-            <w:tcW w:w="3007" w:type="dxa"/>
+            <w:tcW w:w="3006" w:type="dxa"/>
             <w:tcBorders>
               <w:top w:val="nil"/>
               <w:left w:val="single" w:sz="2" w:space="0" w:color="000001"/>
@@ -4370,7 +4370,7 @@
             </w:tcBorders>
             <w:shd w:fill="FFFFFF" w:val="clear"/>
             <w:tcMar>
-              <w:left w:w="51" w:type="dxa"/>
+              <w:left w:w="48" w:type="dxa"/>
             </w:tcMar>
           </w:tcPr>
           <w:p>
@@ -4388,7 +4388,7 @@
         </w:tc>
         <w:tc>
           <w:tcPr>
-            <w:tcW w:w="3011" w:type="dxa"/>
+            <w:tcW w:w="3012" w:type="dxa"/>
             <w:tcBorders>
               <w:top w:val="nil"/>
               <w:left w:val="single" w:sz="2" w:space="0" w:color="000001"/>
@@ -4399,7 +4399,7 @@
             </w:tcBorders>
             <w:shd w:fill="FFFFFF" w:val="clear"/>
             <w:tcMar>
-              <w:left w:w="51" w:type="dxa"/>
+              <w:left w:w="48" w:type="dxa"/>
             </w:tcMar>
           </w:tcPr>
           <w:p>
@@ -4433,7 +4433,7 @@
             </w:tcBorders>
             <w:shd w:fill="FFFFFF" w:val="clear"/>
             <w:tcMar>
-              <w:left w:w="51" w:type="dxa"/>
+              <w:left w:w="48" w:type="dxa"/>
             </w:tcMar>
           </w:tcPr>
           <w:p>
@@ -4451,7 +4451,7 @@
         </w:tc>
         <w:tc>
           <w:tcPr>
-            <w:tcW w:w="3007" w:type="dxa"/>
+            <w:tcW w:w="3006" w:type="dxa"/>
             <w:tcBorders>
               <w:top w:val="nil"/>
               <w:left w:val="single" w:sz="2" w:space="0" w:color="000001"/>
@@ -4462,7 +4462,7 @@
             </w:tcBorders>
             <w:shd w:fill="FFFFFF" w:val="clear"/>
             <w:tcMar>
-              <w:left w:w="51" w:type="dxa"/>
+              <w:left w:w="48" w:type="dxa"/>
             </w:tcMar>
           </w:tcPr>
           <w:p>
@@ -4480,7 +4480,7 @@
         </w:tc>
         <w:tc>
           <w:tcPr>
-            <w:tcW w:w="3011" w:type="dxa"/>
+            <w:tcW w:w="3012" w:type="dxa"/>
             <w:tcBorders>
               <w:top w:val="nil"/>
               <w:left w:val="single" w:sz="2" w:space="0" w:color="000001"/>
@@ -4491,7 +4491,7 @@
             </w:tcBorders>
             <w:shd w:fill="FFFFFF" w:val="clear"/>
             <w:tcMar>
-              <w:left w:w="51" w:type="dxa"/>
+              <w:left w:w="48" w:type="dxa"/>
             </w:tcMar>
           </w:tcPr>
           <w:p>
@@ -4525,7 +4525,7 @@
             </w:tcBorders>
             <w:shd w:fill="FFFFFF" w:val="clear"/>
             <w:tcMar>
-              <w:left w:w="51" w:type="dxa"/>
+              <w:left w:w="48" w:type="dxa"/>
             </w:tcMar>
           </w:tcPr>
           <w:p>
@@ -4543,7 +4543,7 @@
         </w:tc>
         <w:tc>
           <w:tcPr>
-            <w:tcW w:w="3007" w:type="dxa"/>
+            <w:tcW w:w="3006" w:type="dxa"/>
             <w:tcBorders>
               <w:top w:val="nil"/>
               <w:left w:val="single" w:sz="2" w:space="0" w:color="000001"/>
@@ -4554,7 +4554,7 @@
             </w:tcBorders>
             <w:shd w:fill="FFFFFF" w:val="clear"/>
             <w:tcMar>
-              <w:left w:w="51" w:type="dxa"/>
+              <w:left w:w="48" w:type="dxa"/>
             </w:tcMar>
           </w:tcPr>
           <w:p>
@@ -4572,7 +4572,7 @@
         </w:tc>
         <w:tc>
           <w:tcPr>
-            <w:tcW w:w="3011" w:type="dxa"/>
+            <w:tcW w:w="3012" w:type="dxa"/>
             <w:tcBorders>
               <w:top w:val="nil"/>
               <w:left w:val="single" w:sz="2" w:space="0" w:color="000001"/>
@@ -4583,7 +4583,7 @@
             </w:tcBorders>
             <w:shd w:fill="FFFFFF" w:val="clear"/>
             <w:tcMar>
-              <w:left w:w="51" w:type="dxa"/>
+              <w:left w:w="48" w:type="dxa"/>
             </w:tcMar>
           </w:tcPr>
           <w:p>
@@ -4617,7 +4617,7 @@
             </w:tcBorders>
             <w:shd w:fill="FFFFFF" w:val="clear"/>
             <w:tcMar>
-              <w:left w:w="51" w:type="dxa"/>
+              <w:left w:w="48" w:type="dxa"/>
             </w:tcMar>
           </w:tcPr>
           <w:p>
@@ -4635,7 +4635,7 @@
         </w:tc>
         <w:tc>
           <w:tcPr>
-            <w:tcW w:w="3007" w:type="dxa"/>
+            <w:tcW w:w="3006" w:type="dxa"/>
             <w:tcBorders>
               <w:top w:val="nil"/>
               <w:left w:val="single" w:sz="2" w:space="0" w:color="000001"/>
@@ -4646,7 +4646,7 @@
             </w:tcBorders>
             <w:shd w:fill="FFFFFF" w:val="clear"/>
             <w:tcMar>
-              <w:left w:w="51" w:type="dxa"/>
+              <w:left w:w="48" w:type="dxa"/>
             </w:tcMar>
           </w:tcPr>
           <w:p>
@@ -4664,7 +4664,7 @@
         </w:tc>
         <w:tc>
           <w:tcPr>
-            <w:tcW w:w="3011" w:type="dxa"/>
+            <w:tcW w:w="3012" w:type="dxa"/>
             <w:tcBorders>
               <w:top w:val="nil"/>
               <w:left w:val="single" w:sz="2" w:space="0" w:color="000001"/>
@@ -4675,7 +4675,7 @@
             </w:tcBorders>
             <w:shd w:fill="FFFFFF" w:val="clear"/>
             <w:tcMar>
-              <w:left w:w="51" w:type="dxa"/>
+              <w:left w:w="48" w:type="dxa"/>
             </w:tcMar>
           </w:tcPr>
           <w:p>
@@ -4709,7 +4709,7 @@
             </w:tcBorders>
             <w:shd w:fill="FFFFFF" w:val="clear"/>
             <w:tcMar>
-              <w:left w:w="51" w:type="dxa"/>
+              <w:left w:w="48" w:type="dxa"/>
             </w:tcMar>
           </w:tcPr>
           <w:p>
@@ -4727,7 +4727,7 @@
         </w:tc>
         <w:tc>
           <w:tcPr>
-            <w:tcW w:w="3007" w:type="dxa"/>
+            <w:tcW w:w="3006" w:type="dxa"/>
             <w:tcBorders>
               <w:top w:val="nil"/>
               <w:left w:val="single" w:sz="2" w:space="0" w:color="000001"/>
@@ -4738,7 +4738,7 @@
             </w:tcBorders>
             <w:shd w:fill="FFFFFF" w:val="clear"/>
             <w:tcMar>
-              <w:left w:w="51" w:type="dxa"/>
+              <w:left w:w="48" w:type="dxa"/>
             </w:tcMar>
           </w:tcPr>
           <w:p>
@@ -4756,7 +4756,7 @@
         </w:tc>
         <w:tc>
           <w:tcPr>
-            <w:tcW w:w="3011" w:type="dxa"/>
+            <w:tcW w:w="3012" w:type="dxa"/>
             <w:tcBorders>
               <w:top w:val="nil"/>
               <w:left w:val="single" w:sz="2" w:space="0" w:color="000001"/>
@@ -4767,7 +4767,7 @@
             </w:tcBorders>
             <w:shd w:fill="FFFFFF" w:val="clear"/>
             <w:tcMar>
-              <w:left w:w="51" w:type="dxa"/>
+              <w:left w:w="48" w:type="dxa"/>
             </w:tcMar>
           </w:tcPr>
           <w:p>
@@ -4801,7 +4801,7 @@
             </w:tcBorders>
             <w:shd w:fill="FFFFFF" w:val="clear"/>
             <w:tcMar>
-              <w:left w:w="51" w:type="dxa"/>
+              <w:left w:w="48" w:type="dxa"/>
             </w:tcMar>
           </w:tcPr>
           <w:p>
@@ -4819,7 +4819,7 @@
         </w:tc>
         <w:tc>
           <w:tcPr>
-            <w:tcW w:w="3007" w:type="dxa"/>
+            <w:tcW w:w="3006" w:type="dxa"/>
             <w:tcBorders>
               <w:top w:val="nil"/>
               <w:left w:val="single" w:sz="2" w:space="0" w:color="000001"/>
@@ -4830,7 +4830,7 @@
             </w:tcBorders>
             <w:shd w:fill="FFFFFF" w:val="clear"/>
             <w:tcMar>
-              <w:left w:w="51" w:type="dxa"/>
+              <w:left w:w="48" w:type="dxa"/>
             </w:tcMar>
           </w:tcPr>
           <w:p>
@@ -4848,7 +4848,7 @@
         </w:tc>
         <w:tc>
           <w:tcPr>
-            <w:tcW w:w="3011" w:type="dxa"/>
+            <w:tcW w:w="3012" w:type="dxa"/>
             <w:tcBorders>
               <w:top w:val="nil"/>
               <w:left w:val="single" w:sz="2" w:space="0" w:color="000001"/>
@@ -4859,7 +4859,7 @@
             </w:tcBorders>
             <w:shd w:fill="FFFFFF" w:val="clear"/>
             <w:tcMar>
-              <w:left w:w="51" w:type="dxa"/>
+              <w:left w:w="48" w:type="dxa"/>
             </w:tcMar>
           </w:tcPr>
           <w:p>
@@ -4893,7 +4893,7 @@
             </w:tcBorders>
             <w:shd w:fill="FFFFFF" w:val="clear"/>
             <w:tcMar>
-              <w:left w:w="51" w:type="dxa"/>
+              <w:left w:w="48" w:type="dxa"/>
             </w:tcMar>
           </w:tcPr>
           <w:p>
@@ -4911,7 +4911,7 @@
         </w:tc>
         <w:tc>
           <w:tcPr>
-            <w:tcW w:w="3007" w:type="dxa"/>
+            <w:tcW w:w="3006" w:type="dxa"/>
             <w:tcBorders>
               <w:top w:val="nil"/>
               <w:left w:val="single" w:sz="2" w:space="0" w:color="000001"/>
@@ -4922,7 +4922,7 @@
             </w:tcBorders>
             <w:shd w:fill="FFFFFF" w:val="clear"/>
             <w:tcMar>
-              <w:left w:w="51" w:type="dxa"/>
+              <w:left w:w="48" w:type="dxa"/>
             </w:tcMar>
           </w:tcPr>
           <w:p>
@@ -4940,7 +4940,7 @@
         </w:tc>
         <w:tc>
           <w:tcPr>
-            <w:tcW w:w="3011" w:type="dxa"/>
+            <w:tcW w:w="3012" w:type="dxa"/>
             <w:tcBorders>
               <w:top w:val="nil"/>
               <w:left w:val="single" w:sz="2" w:space="0" w:color="000001"/>
@@ -4951,7 +4951,7 @@
             </w:tcBorders>
             <w:shd w:fill="FFFFFF" w:val="clear"/>
             <w:tcMar>
-              <w:left w:w="51" w:type="dxa"/>
+              <w:left w:w="48" w:type="dxa"/>
             </w:tcMar>
           </w:tcPr>
           <w:p>
@@ -4985,7 +4985,7 @@
             </w:tcBorders>
             <w:shd w:fill="FFFFFF" w:val="clear"/>
             <w:tcMar>
-              <w:left w:w="51" w:type="dxa"/>
+              <w:left w:w="48" w:type="dxa"/>
             </w:tcMar>
           </w:tcPr>
           <w:p>
@@ -5003,7 +5003,7 @@
         </w:tc>
         <w:tc>
           <w:tcPr>
-            <w:tcW w:w="3007" w:type="dxa"/>
+            <w:tcW w:w="3006" w:type="dxa"/>
             <w:tcBorders>
               <w:top w:val="nil"/>
               <w:left w:val="single" w:sz="2" w:space="0" w:color="000001"/>
@@ -5014,7 +5014,7 @@
             </w:tcBorders>
             <w:shd w:fill="FFFFFF" w:val="clear"/>
             <w:tcMar>
-              <w:left w:w="51" w:type="dxa"/>
+              <w:left w:w="48" w:type="dxa"/>
             </w:tcMar>
           </w:tcPr>
           <w:p>
@@ -5032,7 +5032,7 @@
         </w:tc>
         <w:tc>
           <w:tcPr>
-            <w:tcW w:w="3011" w:type="dxa"/>
+            <w:tcW w:w="3012" w:type="dxa"/>
             <w:tcBorders>
               <w:top w:val="nil"/>
               <w:left w:val="single" w:sz="2" w:space="0" w:color="000001"/>
@@ -5043,7 +5043,7 @@
             </w:tcBorders>
             <w:shd w:fill="FFFFFF" w:val="clear"/>
             <w:tcMar>
-              <w:left w:w="51" w:type="dxa"/>
+              <w:left w:w="48" w:type="dxa"/>
             </w:tcMar>
           </w:tcPr>
           <w:p>
@@ -5077,7 +5077,7 @@
             </w:tcBorders>
             <w:shd w:fill="FFFFFF" w:val="clear"/>
             <w:tcMar>
-              <w:left w:w="51" w:type="dxa"/>
+              <w:left w:w="48" w:type="dxa"/>
             </w:tcMar>
           </w:tcPr>
           <w:p>
@@ -5095,7 +5095,7 @@
         </w:tc>
         <w:tc>
           <w:tcPr>
-            <w:tcW w:w="3007" w:type="dxa"/>
+            <w:tcW w:w="3006" w:type="dxa"/>
             <w:tcBorders>
               <w:top w:val="nil"/>
               <w:left w:val="single" w:sz="2" w:space="0" w:color="000001"/>
@@ -5106,7 +5106,7 @@
             </w:tcBorders>
             <w:shd w:fill="FFFFFF" w:val="clear"/>
             <w:tcMar>
-              <w:left w:w="51" w:type="dxa"/>
+              <w:left w:w="48" w:type="dxa"/>
             </w:tcMar>
           </w:tcPr>
           <w:p>
@@ -5124,7 +5124,7 @@
         </w:tc>
         <w:tc>
           <w:tcPr>
-            <w:tcW w:w="3011" w:type="dxa"/>
+            <w:tcW w:w="3012" w:type="dxa"/>
             <w:tcBorders>
               <w:top w:val="nil"/>
               <w:left w:val="single" w:sz="2" w:space="0" w:color="000001"/>
@@ -5135,7 +5135,7 @@
             </w:tcBorders>
             <w:shd w:fill="FFFFFF" w:val="clear"/>
             <w:tcMar>
-              <w:left w:w="51" w:type="dxa"/>
+              <w:left w:w="48" w:type="dxa"/>
             </w:tcMar>
           </w:tcPr>
           <w:p>
@@ -5169,7 +5169,7 @@
             </w:tcBorders>
             <w:shd w:fill="FFFFFF" w:val="clear"/>
             <w:tcMar>
-              <w:left w:w="51" w:type="dxa"/>
+              <w:left w:w="48" w:type="dxa"/>
             </w:tcMar>
           </w:tcPr>
           <w:p>
@@ -5187,7 +5187,7 @@
         </w:tc>
         <w:tc>
           <w:tcPr>
-            <w:tcW w:w="3007" w:type="dxa"/>
+            <w:tcW w:w="3006" w:type="dxa"/>
             <w:tcBorders>
               <w:top w:val="nil"/>
               <w:left w:val="single" w:sz="2" w:space="0" w:color="000001"/>
@@ -5198,7 +5198,7 @@
             </w:tcBorders>
             <w:shd w:fill="FFFFFF" w:val="clear"/>
             <w:tcMar>
-              <w:left w:w="51" w:type="dxa"/>
+              <w:left w:w="48" w:type="dxa"/>
             </w:tcMar>
           </w:tcPr>
           <w:p>
@@ -5216,7 +5216,7 @@
         </w:tc>
         <w:tc>
           <w:tcPr>
-            <w:tcW w:w="3011" w:type="dxa"/>
+            <w:tcW w:w="3012" w:type="dxa"/>
             <w:tcBorders>
               <w:top w:val="nil"/>
               <w:left w:val="single" w:sz="2" w:space="0" w:color="000001"/>
@@ -5227,7 +5227,7 @@
             </w:tcBorders>
             <w:shd w:fill="FFFFFF" w:val="clear"/>
             <w:tcMar>
-              <w:left w:w="51" w:type="dxa"/>
+              <w:left w:w="48" w:type="dxa"/>
             </w:tcMar>
           </w:tcPr>
           <w:p>
@@ -5261,7 +5261,7 @@
             </w:tcBorders>
             <w:shd w:fill="FFFFFF" w:val="clear"/>
             <w:tcMar>
-              <w:left w:w="51" w:type="dxa"/>
+              <w:left w:w="48" w:type="dxa"/>
             </w:tcMar>
           </w:tcPr>
           <w:p>
@@ -5279,7 +5279,7 @@
         </w:tc>
         <w:tc>
           <w:tcPr>
-            <w:tcW w:w="3007" w:type="dxa"/>
+            <w:tcW w:w="3006" w:type="dxa"/>
             <w:tcBorders>
               <w:top w:val="nil"/>
               <w:left w:val="single" w:sz="2" w:space="0" w:color="000001"/>
@@ -5290,7 +5290,7 @@
             </w:tcBorders>
             <w:shd w:fill="FFFFFF" w:val="clear"/>
             <w:tcMar>
-              <w:left w:w="51" w:type="dxa"/>
+              <w:left w:w="48" w:type="dxa"/>
             </w:tcMar>
           </w:tcPr>
           <w:p>
@@ -5308,7 +5308,7 @@
         </w:tc>
         <w:tc>
           <w:tcPr>
-            <w:tcW w:w="3011" w:type="dxa"/>
+            <w:tcW w:w="3012" w:type="dxa"/>
             <w:tcBorders>
               <w:top w:val="nil"/>
               <w:left w:val="single" w:sz="2" w:space="0" w:color="000001"/>
@@ -5319,7 +5319,7 @@
             </w:tcBorders>
             <w:shd w:fill="FFFFFF" w:val="clear"/>
             <w:tcMar>
-              <w:left w:w="51" w:type="dxa"/>
+              <w:left w:w="48" w:type="dxa"/>
             </w:tcMar>
           </w:tcPr>
           <w:p>
@@ -5353,7 +5353,7 @@
             </w:tcBorders>
             <w:shd w:fill="FFFFFF" w:val="clear"/>
             <w:tcMar>
-              <w:left w:w="51" w:type="dxa"/>
+              <w:left w:w="48" w:type="dxa"/>
             </w:tcMar>
           </w:tcPr>
           <w:p>
@@ -5371,7 +5371,7 @@
         </w:tc>
         <w:tc>
           <w:tcPr>
-            <w:tcW w:w="3007" w:type="dxa"/>
+            <w:tcW w:w="3006" w:type="dxa"/>
             <w:tcBorders>
               <w:top w:val="nil"/>
               <w:left w:val="single" w:sz="2" w:space="0" w:color="000001"/>
@@ -5382,7 +5382,7 @@
             </w:tcBorders>
             <w:shd w:fill="FFFFFF" w:val="clear"/>
             <w:tcMar>
-              <w:left w:w="51" w:type="dxa"/>
+              <w:left w:w="48" w:type="dxa"/>
             </w:tcMar>
           </w:tcPr>
           <w:p>
@@ -5400,7 +5400,7 @@
         </w:tc>
         <w:tc>
           <w:tcPr>
-            <w:tcW w:w="3011" w:type="dxa"/>
+            <w:tcW w:w="3012" w:type="dxa"/>
             <w:tcBorders>
               <w:top w:val="nil"/>
               <w:left w:val="single" w:sz="2" w:space="0" w:color="000001"/>
@@ -5411,7 +5411,7 @@
             </w:tcBorders>
             <w:shd w:fill="FFFFFF" w:val="clear"/>
             <w:tcMar>
-              <w:left w:w="51" w:type="dxa"/>
+              <w:left w:w="48" w:type="dxa"/>
             </w:tcMar>
           </w:tcPr>
           <w:p>
@@ -5445,7 +5445,7 @@
             </w:tcBorders>
             <w:shd w:fill="FFFFFF" w:val="clear"/>
             <w:tcMar>
-              <w:left w:w="51" w:type="dxa"/>
+              <w:left w:w="48" w:type="dxa"/>
             </w:tcMar>
           </w:tcPr>
           <w:p>
@@ -5463,7 +5463,7 @@
         </w:tc>
         <w:tc>
           <w:tcPr>
-            <w:tcW w:w="3007" w:type="dxa"/>
+            <w:tcW w:w="3006" w:type="dxa"/>
             <w:tcBorders>
               <w:top w:val="nil"/>
               <w:left w:val="single" w:sz="2" w:space="0" w:color="000001"/>
@@ -5474,7 +5474,7 @@
             </w:tcBorders>
             <w:shd w:fill="FFFFFF" w:val="clear"/>
             <w:tcMar>
-              <w:left w:w="51" w:type="dxa"/>
+              <w:left w:w="48" w:type="dxa"/>
             </w:tcMar>
           </w:tcPr>
           <w:p>
@@ -5492,7 +5492,7 @@
         </w:tc>
         <w:tc>
           <w:tcPr>
-            <w:tcW w:w="3011" w:type="dxa"/>
+            <w:tcW w:w="3012" w:type="dxa"/>
             <w:tcBorders>
               <w:top w:val="nil"/>
               <w:left w:val="single" w:sz="2" w:space="0" w:color="000001"/>
@@ -5503,7 +5503,7 @@
             </w:tcBorders>
             <w:shd w:fill="FFFFFF" w:val="clear"/>
             <w:tcMar>
-              <w:left w:w="51" w:type="dxa"/>
+              <w:left w:w="48" w:type="dxa"/>
             </w:tcMar>
           </w:tcPr>
           <w:p>
@@ -5537,7 +5537,7 @@
             </w:tcBorders>
             <w:shd w:fill="FFFFFF" w:val="clear"/>
             <w:tcMar>
-              <w:left w:w="51" w:type="dxa"/>
+              <w:left w:w="48" w:type="dxa"/>
             </w:tcMar>
           </w:tcPr>
           <w:p>
@@ -5555,7 +5555,7 @@
         </w:tc>
         <w:tc>
           <w:tcPr>
-            <w:tcW w:w="3007" w:type="dxa"/>
+            <w:tcW w:w="3006" w:type="dxa"/>
             <w:tcBorders>
               <w:top w:val="nil"/>
               <w:left w:val="single" w:sz="2" w:space="0" w:color="000001"/>
@@ -5566,7 +5566,7 @@
             </w:tcBorders>
             <w:shd w:fill="FFFFFF" w:val="clear"/>
             <w:tcMar>
-              <w:left w:w="51" w:type="dxa"/>
+              <w:left w:w="48" w:type="dxa"/>
             </w:tcMar>
           </w:tcPr>
           <w:p>
@@ -5584,7 +5584,7 @@
         </w:tc>
         <w:tc>
           <w:tcPr>
-            <w:tcW w:w="3011" w:type="dxa"/>
+            <w:tcW w:w="3012" w:type="dxa"/>
             <w:tcBorders>
               <w:top w:val="nil"/>
               <w:left w:val="single" w:sz="2" w:space="0" w:color="000001"/>
@@ -5595,7 +5595,7 @@
             </w:tcBorders>
             <w:shd w:fill="FFFFFF" w:val="clear"/>
             <w:tcMar>
-              <w:left w:w="51" w:type="dxa"/>
+              <w:left w:w="48" w:type="dxa"/>
             </w:tcMar>
           </w:tcPr>
           <w:p>
@@ -5629,7 +5629,7 @@
             </w:tcBorders>
             <w:shd w:fill="FFFFFF" w:val="clear"/>
             <w:tcMar>
-              <w:left w:w="51" w:type="dxa"/>
+              <w:left w:w="48" w:type="dxa"/>
             </w:tcMar>
           </w:tcPr>
           <w:p>
@@ -5647,7 +5647,7 @@
         </w:tc>
         <w:tc>
           <w:tcPr>
-            <w:tcW w:w="3007" w:type="dxa"/>
+            <w:tcW w:w="3006" w:type="dxa"/>
             <w:tcBorders>
               <w:top w:val="nil"/>
               <w:left w:val="single" w:sz="2" w:space="0" w:color="000001"/>
@@ -5658,7 +5658,7 @@
             </w:tcBorders>
             <w:shd w:fill="FFFFFF" w:val="clear"/>
             <w:tcMar>
-              <w:left w:w="51" w:type="dxa"/>
+              <w:left w:w="48" w:type="dxa"/>
             </w:tcMar>
           </w:tcPr>
           <w:p>
@@ -5676,7 +5676,7 @@
         </w:tc>
         <w:tc>
           <w:tcPr>
-            <w:tcW w:w="3011" w:type="dxa"/>
+            <w:tcW w:w="3012" w:type="dxa"/>
             <w:tcBorders>
               <w:top w:val="nil"/>
               <w:left w:val="single" w:sz="2" w:space="0" w:color="000001"/>
@@ -5687,7 +5687,7 @@
             </w:tcBorders>
             <w:shd w:fill="FFFFFF" w:val="clear"/>
             <w:tcMar>
-              <w:left w:w="51" w:type="dxa"/>
+              <w:left w:w="48" w:type="dxa"/>
             </w:tcMar>
           </w:tcPr>
           <w:p>
@@ -5721,7 +5721,7 @@
             </w:tcBorders>
             <w:shd w:fill="FFFFFF" w:val="clear"/>
             <w:tcMar>
-              <w:left w:w="51" w:type="dxa"/>
+              <w:left w:w="48" w:type="dxa"/>
             </w:tcMar>
           </w:tcPr>
           <w:p>
@@ -5739,7 +5739,7 @@
         </w:tc>
         <w:tc>
           <w:tcPr>
-            <w:tcW w:w="3007" w:type="dxa"/>
+            <w:tcW w:w="3006" w:type="dxa"/>
             <w:tcBorders>
               <w:top w:val="nil"/>
               <w:left w:val="single" w:sz="2" w:space="0" w:color="000001"/>
@@ -5750,7 +5750,7 @@
             </w:tcBorders>
             <w:shd w:fill="FFFFFF" w:val="clear"/>
             <w:tcMar>
-              <w:left w:w="51" w:type="dxa"/>
+              <w:left w:w="48" w:type="dxa"/>
             </w:tcMar>
           </w:tcPr>
           <w:p>
@@ -5768,7 +5768,7 @@
         </w:tc>
         <w:tc>
           <w:tcPr>
-            <w:tcW w:w="3011" w:type="dxa"/>
+            <w:tcW w:w="3012" w:type="dxa"/>
             <w:tcBorders>
               <w:top w:val="nil"/>
               <w:left w:val="single" w:sz="2" w:space="0" w:color="000001"/>
@@ -5779,7 +5779,7 @@
             </w:tcBorders>
             <w:shd w:fill="FFFFFF" w:val="clear"/>
             <w:tcMar>
-              <w:left w:w="51" w:type="dxa"/>
+              <w:left w:w="48" w:type="dxa"/>
             </w:tcMar>
           </w:tcPr>
           <w:p>
@@ -5811,13 +5811,13 @@
         <w:fldChar w:fldCharType="begin"/>
       </w:r>
       <w:r>
-        <w:instrText> SEQ ""Table"" \*Arabic </w:instrText>
+        <w:instrText> SEQ """Table""" \*Arabic </w:instrText>
       </w:r>
       <w:r>
         <w:fldChar w:fldCharType="separate"/>
       </w:r>
       <w:r>
-        <w:t>1</w:t>
+        <w:t>0</w:t>
       </w:r>
       <w:r>
         <w:fldChar w:fldCharType="end"/>
@@ -5835,6 +5835,62 @@
       <w:r>
         <w:rPr/>
         <w:t>A closer look at the content shows that most of the advertisments have the same structure:</w:t>
+      </w:r>
+    </w:p>
+    <w:p>
+      <w:pPr>
+        <w:pStyle w:val="Normal"/>
+        <w:numPr>
+          <w:ilvl w:val="0"/>
+          <w:numId w:val="4"/>
+        </w:numPr>
+        <w:rPr/>
+      </w:pPr>
+      <w:r>
+        <w:rPr/>
+        <w:t>start with the locality of the property. Apart from a handful of properties found in France or Sicily (in Ragusa), most properties are located on the Maltese islands with the exception of few places. However a high number of Maltese localities were spelt incorrectly. For example, "GĦOCHARGĦOCHUR" rather than "GĦARGUR" or  "BIROCHŻEBBUĠA" rather than "BIRŻEBBUĠA". In some cases, the locality was less specific than in other adverts. For example, cottonera was used in certain adverts. On the other hand, other adverts specifically mentioned a city in Cottonera (e.g. Vittoriosa).</w:t>
+      </w:r>
+    </w:p>
+    <w:p>
+      <w:pPr>
+        <w:pStyle w:val="Normal"/>
+        <w:numPr>
+          <w:ilvl w:val="0"/>
+          <w:numId w:val="4"/>
+        </w:numPr>
+        <w:rPr/>
+      </w:pPr>
+      <w:r>
+        <w:rPr/>
+        <w:t>mention the property type (e.g. Apartment, villa, maisonette)</w:t>
+      </w:r>
+    </w:p>
+    <w:p>
+      <w:pPr>
+        <w:pStyle w:val="Normal"/>
+        <w:numPr>
+          <w:ilvl w:val="0"/>
+          <w:numId w:val="4"/>
+        </w:numPr>
+        <w:rPr/>
+      </w:pPr>
+      <w:r>
+        <w:rPr/>
+        <w:t>have one (or more) contact numbers</w:t>
+      </w:r>
+    </w:p>
+    <w:p>
+      <w:pPr>
+        <w:pStyle w:val="Normal"/>
+        <w:numPr>
+          <w:ilvl w:val="0"/>
+          <w:numId w:val="4"/>
+        </w:numPr>
+        <w:rPr/>
+      </w:pPr>
+      <w:r>
+        <w:rPr/>
+        <w:t>a price given in Euro. Sometimes, the price is expressed per square meter. Large values were expressed as kilo (e.g 20K) or as million (e.g 2.5m). Occasionally, the price was incorrect due to a typing error (250,000 instead of 250m000 ).</w:t>
       </w:r>
     </w:p>
     <w:p>
@@ -5848,7 +5904,7 @@
       </w:pPr>
       <w:r>
         <w:rPr/>
-        <w:t>start with the locality of the property. Apart from a handful of properties found in France or Sicily (in Ragusa), most properties are located on the Maltese islands with the exception of few places. However a high number of Maltese localities were spelt incorrectly. For example, "GĦOCHARGĦOCHUR" rather than "GĦARGUR" or  "BIROCHŻEBBUĠA" rather than "BIRŻEBBUĠA". In some cases, the locality was less specific than in other adverts. For example, cottonera was used in certain adverts. On the other hand, other adverts specifically mentioned a city in Cottonera (e.g. Vittoriosa).</w:t>
+        <w:t xml:space="preserve">Area. This is expressed normally in square meters. However, in the case of fields or plots the area can be also found expressed in hectares (ha) or tumoli (this for property located in Gozo). Occasionally, the area is expressed by length and breadth. </w:t>
       </w:r>
     </w:p>
     <w:p>
@@ -5862,7 +5918,7 @@
       </w:pPr>
       <w:r>
         <w:rPr/>
-        <w:t>mention the property type (e.g. Apartment, villa, maisonette)</w:t>
+        <w:t>A sea view or other advantage that this property has due to its position.</w:t>
       </w:r>
     </w:p>
     <w:p>
@@ -5871,62 +5927,6 @@
         <w:numPr>
           <w:ilvl w:val="0"/>
           <w:numId w:val="5"/>
-        </w:numPr>
-        <w:rPr/>
-      </w:pPr>
-      <w:r>
-        <w:rPr/>
-        <w:t>have one (or more) contact numbers</w:t>
-      </w:r>
-    </w:p>
-    <w:p>
-      <w:pPr>
-        <w:pStyle w:val="Normal"/>
-        <w:numPr>
-          <w:ilvl w:val="0"/>
-          <w:numId w:val="5"/>
-        </w:numPr>
-        <w:rPr/>
-      </w:pPr>
-      <w:r>
-        <w:rPr/>
-        <w:t>a price given in Euro. Sometimes, the price is expressed per square meter. Large values were expressed as kilo (e.g 20K) or as million (e.g 2.5m). Occasionally, the price was incorrect due to a typing error (250,000 instead of 250m000 ).</w:t>
-      </w:r>
-    </w:p>
-    <w:p>
-      <w:pPr>
-        <w:pStyle w:val="Normal"/>
-        <w:numPr>
-          <w:ilvl w:val="0"/>
-          <w:numId w:val="6"/>
-        </w:numPr>
-        <w:rPr/>
-      </w:pPr>
-      <w:r>
-        <w:rPr/>
-        <w:t xml:space="preserve">Area. This is expressed normally in square meters. However, in the case of fields or plots the area can be also found expressed in hectares (ha) or tumoli (this for property located in Gozo). Occasionally, the area is expressed by length and breadth. </w:t>
-      </w:r>
-    </w:p>
-    <w:p>
-      <w:pPr>
-        <w:pStyle w:val="Normal"/>
-        <w:numPr>
-          <w:ilvl w:val="0"/>
-          <w:numId w:val="6"/>
-        </w:numPr>
-        <w:rPr/>
-      </w:pPr>
-      <w:r>
-        <w:rPr/>
-        <w:t>A sea view or other advantage that this property has due to its position.</w:t>
-      </w:r>
-    </w:p>
-    <w:p>
-      <w:pPr>
-        <w:pStyle w:val="Normal"/>
-        <w:numPr>
-          <w:ilvl w:val="0"/>
-          <w:numId w:val="6"/>
         </w:numPr>
         <w:rPr/>
       </w:pPr>
@@ -6435,7 +6435,7 @@
         <w:pStyle w:val="Normal"/>
         <w:numPr>
           <w:ilvl w:val="0"/>
-          <w:numId w:val="7"/>
+          <w:numId w:val="6"/>
         </w:numPr>
         <w:spacing w:before="0" w:after="0"/>
         <w:jc w:val="both"/>
@@ -6444,6 +6444,135 @@
       <w:r>
         <w:rPr/>
         <w:t>extracted_features.csv: the csv file with the extracted features. This is the source file from where the next 2 files will be generated.</w:t>
+      </w:r>
+    </w:p>
+    <w:p>
+      <w:pPr>
+        <w:pStyle w:val="Normal"/>
+        <w:numPr>
+          <w:ilvl w:val="0"/>
+          <w:numId w:val="6"/>
+        </w:numPr>
+        <w:spacing w:before="0" w:after="0"/>
+        <w:jc w:val="both"/>
+        <w:rPr>
+          <w:u w:val="none"/>
+        </w:rPr>
+      </w:pPr>
+      <w:r>
+        <w:rPr/>
+        <w:t xml:space="preserve">extracted_with_date_unique.csv: the unique features with the </w:t>
+      </w:r>
+      <w:r>
+        <w:rPr>
+          <w:u w:val="single"/>
+        </w:rPr>
+        <w:t>advert date</w:t>
+      </w:r>
+      <w:r>
+        <w:rPr>
+          <w:u w:val="none"/>
+        </w:rPr>
+        <w:t>.</w:t>
+      </w:r>
+    </w:p>
+    <w:p>
+      <w:pPr>
+        <w:pStyle w:val="Normal"/>
+        <w:numPr>
+          <w:ilvl w:val="0"/>
+          <w:numId w:val="6"/>
+        </w:numPr>
+        <w:spacing w:before="0" w:after="0"/>
+        <w:jc w:val="both"/>
+        <w:rPr>
+          <w:u w:val="none"/>
+        </w:rPr>
+      </w:pPr>
+      <w:r>
+        <w:rPr/>
+        <w:t xml:space="preserve">unique_features.csv: the unique features without the </w:t>
+      </w:r>
+      <w:r>
+        <w:rPr>
+          <w:u w:val="single"/>
+        </w:rPr>
+        <w:t>advert date</w:t>
+      </w:r>
+      <w:r>
+        <w:rPr>
+          <w:u w:val="none"/>
+        </w:rPr>
+        <w:t>.</w:t>
+      </w:r>
+    </w:p>
+    <w:p>
+      <w:pPr>
+        <w:pStyle w:val="Normal"/>
+        <w:spacing w:before="0" w:after="0"/>
+        <w:jc w:val="both"/>
+        <w:rPr/>
+      </w:pPr>
+      <w:r>
+        <w:rPr/>
+      </w:r>
+    </w:p>
+    <w:p>
+      <w:pPr>
+        <w:pStyle w:val="Normal"/>
+        <w:spacing w:before="0" w:after="0"/>
+        <w:jc w:val="both"/>
+        <w:rPr/>
+      </w:pPr>
+      <w:r>
+        <w:rPr/>
+        <w:t xml:space="preserve">The last 2 files allow us to extract information related both to what has been advertised over time as well as the unique adverts. The visualisation, statistical analysis and model prediction will be built over </w:t>
+      </w:r>
+    </w:p>
+    <w:p>
+      <w:pPr>
+        <w:pStyle w:val="Normal"/>
+        <w:spacing w:before="0" w:after="0"/>
+        <w:jc w:val="both"/>
+        <w:rPr/>
+      </w:pPr>
+      <w:r>
+        <w:rPr/>
+      </w:r>
+    </w:p>
+    <w:p>
+      <w:pPr>
+        <w:pStyle w:val="Normal"/>
+        <w:spacing w:before="0" w:after="0"/>
+        <w:jc w:val="both"/>
+        <w:rPr/>
+      </w:pPr>
+      <w:r>
+        <w:rPr/>
+        <w:t>The extracted adverts in the generated csv files contain missing information. There are instances were at least one the attributes is missing. All adverts with a missing location are removed since it is difficult to infer the location from the other attributes at this stage of this data science project. Furthermore, the adverts with more than one missing attributes are removed due to high uncertainty introduced when determing more than one unknown attributes based on the other features.</w:t>
+      </w:r>
+    </w:p>
+    <w:p>
+      <w:pPr>
+        <w:pStyle w:val="Normal"/>
+        <w:spacing w:before="0" w:after="0"/>
+        <w:jc w:val="both"/>
+        <w:rPr/>
+      </w:pPr>
+      <w:r>
+        <w:rPr/>
+      </w:r>
+    </w:p>
+    <w:p>
+      <w:pPr>
+        <w:pStyle w:val="Normal"/>
+        <w:spacing w:before="0" w:after="0"/>
+        <w:jc w:val="both"/>
+        <w:rPr/>
+      </w:pPr>
+      <w:r>
+        <w:rPr/>
+        <w:t>Adverts without a property type were assignment the 'apartment' attribute. The following imputation decisions were taken based on the assumption that the locality is the attribute that mostly affects the price type. It was further assumed that whilst the area varies with the vary property type, it does not vary with the locality (due to the small size of the Maltese islands). Considering these assumption, the following imputations are done:</w:t>
       </w:r>
     </w:p>
     <w:p>
@@ -6455,25 +6584,11 @@
         </w:numPr>
         <w:spacing w:before="0" w:after="0"/>
         <w:jc w:val="both"/>
-        <w:rPr>
-          <w:u w:val="none"/>
-        </w:rPr>
-      </w:pPr>
-      <w:r>
-        <w:rPr/>
-        <w:t xml:space="preserve">extracted_with_date_unique.csv: the unique features with the </w:t>
-      </w:r>
-      <w:r>
-        <w:rPr>
-          <w:u w:val="single"/>
-        </w:rPr>
-        <w:t>advert date</w:t>
-      </w:r>
-      <w:r>
-        <w:rPr>
-          <w:u w:val="none"/>
-        </w:rPr>
-        <w:t>.</w:t>
+        <w:rPr/>
+      </w:pPr>
+      <w:r>
+        <w:rPr/>
+        <w:t xml:space="preserve">Missing prices are then imputed by taking the median price of the adverts of properties in the same locality. </w:t>
       </w:r>
     </w:p>
     <w:p>
@@ -6485,25 +6600,11 @@
         </w:numPr>
         <w:spacing w:before="0" w:after="0"/>
         <w:jc w:val="both"/>
-        <w:rPr>
-          <w:u w:val="none"/>
-        </w:rPr>
-      </w:pPr>
-      <w:r>
-        <w:rPr/>
-        <w:t xml:space="preserve">unique_features.csv: the unique features without the </w:t>
-      </w:r>
-      <w:r>
-        <w:rPr>
-          <w:u w:val="single"/>
-        </w:rPr>
-        <w:t>advert date</w:t>
-      </w:r>
-      <w:r>
-        <w:rPr>
-          <w:u w:val="none"/>
-        </w:rPr>
-        <w:t>.</w:t>
+        <w:rPr/>
+      </w:pPr>
+      <w:r>
+        <w:rPr/>
+        <w:t>Missing areas were assigned the median area of the property type. Any property types with a missing median area (i.e. there is no advert with the property type that has a known area) is removed.</w:t>
       </w:r>
     </w:p>
     <w:p>
@@ -6526,53 +6627,20 @@
       </w:pPr>
       <w:r>
         <w:rPr/>
-        <w:t xml:space="preserve">The last 2 files allow us to extract information related both to what has been advertised over time as well as the unique adverts. The visualisation, statistical analysis and model prediction will be built over </w:t>
-      </w:r>
-    </w:p>
-    <w:p>
-      <w:pPr>
-        <w:pStyle w:val="Normal"/>
-        <w:spacing w:before="0" w:after="0"/>
-        <w:jc w:val="both"/>
-        <w:rPr/>
-      </w:pPr>
-      <w:r>
-        <w:rPr/>
-      </w:r>
-    </w:p>
-    <w:p>
-      <w:pPr>
-        <w:pStyle w:val="Normal"/>
-        <w:spacing w:before="0" w:after="0"/>
-        <w:jc w:val="both"/>
-        <w:rPr/>
-      </w:pPr>
-      <w:r>
-        <w:rPr/>
-        <w:t>The extracted adverts in the generated csv files contain missing information. There are instances were at least one the attributes is missing. All adverts with a missing location are removed since it is difficult to infer the location from the other attributes at this stage of this data science project. Furthermore, the adverts with more than one missing attributes are removed due to high uncertainty introduced when determing more than one unknown attributes based on the other features.</w:t>
-      </w:r>
-    </w:p>
-    <w:p>
-      <w:pPr>
-        <w:pStyle w:val="Normal"/>
-        <w:spacing w:before="0" w:after="0"/>
-        <w:jc w:val="both"/>
-        <w:rPr/>
-      </w:pPr>
-      <w:r>
-        <w:rPr/>
-      </w:r>
-    </w:p>
-    <w:p>
-      <w:pPr>
-        <w:pStyle w:val="Normal"/>
-        <w:spacing w:before="0" w:after="0"/>
-        <w:jc w:val="both"/>
-        <w:rPr/>
-      </w:pPr>
-      <w:r>
-        <w:rPr/>
-        <w:t>Adverts without a property type were assignment the 'apartment' attribute. The following imputation decisions were taken based on the assumption that the locality is the attribute that mostly affects the price type. It was further assumed that whilst the area varies with the vary property type, it does not vary with the locality (due to the small size of the Maltese islands). Considering these assumption, the following imputations are done:</w:t>
+        <w:t>Following the imputation, box plots of the prices and areas for a given property type was visualised. The outliers were found were checked to see if there was an error in the data extraction. Some value needed to be corrected (such as in the case of the previously described 250m000 price. This was initially resolved by the extraction process to 250</w:t>
+      </w:r>
+      <w:r>
+        <w:rPr>
+          <w:caps w:val="false"/>
+          <w:smallCaps w:val="false"/>
+          <w:color w:val="252525"/>
+          <w:spacing w:val="0"/>
+        </w:rPr>
+        <w:t>€</w:t>
+      </w:r>
+      <w:r>
+        <w:rPr/>
+        <w:t>). The outliers found after correcting the feature extraction process were found to be in these ranges:</w:t>
       </w:r>
     </w:p>
     <w:p>
@@ -6584,92 +6652,24 @@
         </w:numPr>
         <w:spacing w:before="0" w:after="0"/>
         <w:jc w:val="both"/>
-        <w:rPr/>
-      </w:pPr>
-      <w:r>
-        <w:rPr/>
-        <w:t xml:space="preserve">Missing prices are then imputed by taking the median price of the adverts of properties in the same locality. </w:t>
-      </w:r>
-    </w:p>
-    <w:p>
-      <w:pPr>
-        <w:pStyle w:val="Normal"/>
-        <w:numPr>
-          <w:ilvl w:val="0"/>
-          <w:numId w:val="8"/>
-        </w:numPr>
-        <w:spacing w:before="0" w:after="0"/>
-        <w:jc w:val="both"/>
-        <w:rPr/>
-      </w:pPr>
-      <w:r>
-        <w:rPr/>
-        <w:t>Missing areas were assigned the median area of the property type. Any property types with a missing median area (i.e. there is no advert with the property type that has a known area) is removed.</w:t>
-      </w:r>
-    </w:p>
-    <w:p>
-      <w:pPr>
-        <w:pStyle w:val="Normal"/>
-        <w:spacing w:before="0" w:after="0"/>
-        <w:jc w:val="both"/>
-        <w:rPr/>
-      </w:pPr>
-      <w:r>
-        <w:rPr/>
-      </w:r>
-    </w:p>
-    <w:p>
-      <w:pPr>
-        <w:pStyle w:val="Normal"/>
-        <w:spacing w:before="0" w:after="0"/>
-        <w:jc w:val="both"/>
-        <w:rPr/>
-      </w:pPr>
-      <w:r>
-        <w:rPr/>
-        <w:t>Following the imputation, box plots of the prices and areas for a given property type was visualised. The outliers were found were checked to see if there was an error in the data extraction. Some value needed to be corrected (such as in the case of the previously described 250m000 price. This was initially resolved by the extraction process to 250</w:t>
-      </w:r>
-      <w:r>
         <w:rPr>
           <w:caps w:val="false"/>
           <w:smallCaps w:val="false"/>
           <w:color w:val="252525"/>
           <w:spacing w:val="0"/>
         </w:rPr>
-        <w:t>€</w:t>
-      </w:r>
-      <w:r>
-        <w:rPr/>
-        <w:t>). The outliers found after correcting the feature extraction process were found to be in these ranges:</w:t>
-      </w:r>
-    </w:p>
-    <w:p>
-      <w:pPr>
-        <w:pStyle w:val="Normal"/>
-        <w:numPr>
-          <w:ilvl w:val="0"/>
-          <w:numId w:val="9"/>
-        </w:numPr>
-        <w:spacing w:before="0" w:after="0"/>
-        <w:jc w:val="both"/>
+      </w:pPr>
+      <w:r>
+        <w:rPr/>
+        <w:t>Prices less than 3000</w:t>
+      </w:r>
+      <w:r>
         <w:rPr>
           <w:caps w:val="false"/>
           <w:smallCaps w:val="false"/>
           <w:color w:val="252525"/>
           <w:spacing w:val="0"/>
         </w:rPr>
-      </w:pPr>
-      <w:r>
-        <w:rPr/>
-        <w:t>Prices less than 3000</w:t>
-      </w:r>
-      <w:r>
-        <w:rPr>
-          <w:caps w:val="false"/>
-          <w:smallCaps w:val="false"/>
-          <w:color w:val="252525"/>
-          <w:spacing w:val="0"/>
-        </w:rPr>
         <w:t>€ and greater than 3 million euros.</w:t>
       </w:r>
     </w:p>
@@ -6678,7 +6678,7 @@
         <w:pStyle w:val="Normal"/>
         <w:numPr>
           <w:ilvl w:val="0"/>
-          <w:numId w:val="9"/>
+          <w:numId w:val="8"/>
         </w:numPr>
         <w:spacing w:before="0" w:after="0"/>
         <w:jc w:val="both"/>
@@ -7193,15 +7193,15 @@
           <w:b/>
         </w:rPr>
         <w:drawing>
-          <wp:anchor behindDoc="0" distT="0" distB="0" distL="0" distR="0" simplePos="0" locked="0" layoutInCell="1" allowOverlap="1" relativeHeight="31">
+          <wp:anchor behindDoc="0" distT="0" distB="0" distL="0" distR="0" simplePos="0" locked="0" layoutInCell="1" allowOverlap="1" relativeHeight="17">
             <wp:simplePos x="0" y="0"/>
             <wp:positionH relativeFrom="column">
-              <wp:posOffset>48260</wp:posOffset>
+              <wp:posOffset>-17780</wp:posOffset>
             </wp:positionH>
             <wp:positionV relativeFrom="paragraph">
-              <wp:posOffset>527685</wp:posOffset>
+              <wp:posOffset>133985</wp:posOffset>
             </wp:positionV>
-            <wp:extent cx="5730240" cy="3529965"/>
+            <wp:extent cx="5731510" cy="3823970"/>
             <wp:effectExtent l="0" t="0" r="0" b="0"/>
             <wp:wrapSquare wrapText="largest"/>
             <wp:docPr id="9" name="Picture" descr=""/>
@@ -7226,7 +7226,7 @@
                   <pic:spPr bwMode="auto">
                     <a:xfrm>
                       <a:off x="0" y="0"/>
-                      <a:ext cx="5730240" cy="3529965"/>
+                      <a:ext cx="5731510" cy="3823970"/>
                     </a:xfrm>
                     <a:prstGeom prst="rect">
                       <a:avLst/>
@@ -7245,13 +7245,13 @@
           </wp:anchor>
         </w:drawing>
         <w:drawing>
-          <wp:anchor behindDoc="0" distT="0" distB="0" distL="0" distR="0" simplePos="0" locked="0" layoutInCell="1" allowOverlap="1" relativeHeight="33">
+          <wp:anchor behindDoc="0" distT="0" distB="0" distL="0" distR="0" simplePos="0" locked="0" layoutInCell="1" allowOverlap="1" relativeHeight="27">
             <wp:simplePos x="0" y="0"/>
             <wp:positionH relativeFrom="column">
-              <wp:posOffset>-16510</wp:posOffset>
+              <wp:posOffset>48260</wp:posOffset>
             </wp:positionH>
             <wp:positionV relativeFrom="paragraph">
-              <wp:posOffset>427990</wp:posOffset>
+              <wp:posOffset>527685</wp:posOffset>
             </wp:positionV>
             <wp:extent cx="5730240" cy="3529965"/>
             <wp:effectExtent l="0" t="0" r="0" b="0"/>
@@ -7297,15 +7297,15 @@
           </wp:anchor>
         </w:drawing>
         <w:drawing>
-          <wp:anchor behindDoc="0" distT="0" distB="0" distL="0" distR="0" simplePos="0" locked="0" layoutInCell="1" allowOverlap="1" relativeHeight="17">
+          <wp:anchor behindDoc="0" distT="0" distB="0" distL="0" distR="0" simplePos="0" locked="0" layoutInCell="1" allowOverlap="1" relativeHeight="28">
             <wp:simplePos x="0" y="0"/>
             <wp:positionH relativeFrom="column">
-              <wp:posOffset>-17780</wp:posOffset>
+              <wp:posOffset>-16510</wp:posOffset>
             </wp:positionH>
             <wp:positionV relativeFrom="paragraph">
-              <wp:posOffset>133985</wp:posOffset>
+              <wp:posOffset>427990</wp:posOffset>
             </wp:positionV>
-            <wp:extent cx="5731510" cy="3823970"/>
+            <wp:extent cx="5730240" cy="3529965"/>
             <wp:effectExtent l="0" t="0" r="0" b="0"/>
             <wp:wrapSquare wrapText="largest"/>
             <wp:docPr id="11" name="Picture" descr=""/>
@@ -7330,7 +7330,7 @@
                   <pic:spPr bwMode="auto">
                     <a:xfrm>
                       <a:off x="0" y="0"/>
-                      <a:ext cx="5731510" cy="3823970"/>
+                      <a:ext cx="5730240" cy="3529965"/>
                     </a:xfrm>
                     <a:prstGeom prst="rect">
                       <a:avLst/>
@@ -7489,19 +7489,7 @@
                   </w:pPr>
                   <w:r>
                     <w:rPr/>
-                    <w:t>Chart</w:t>
-                  </w:r>
-                  <w:r>
-                    <w:rPr/>
-                    <w:t xml:space="preserve"> </w:t>
-                  </w:r>
-                  <w:r>
-                    <w:rPr/>
-                    <w:t>9</w:t>
-                  </w:r>
-                  <w:r>
-                    <w:rPr/>
-                    <w:t>: A property type - price box plot</w:t>
+                    <w:t>Chart 9: A property type - price box plot</w:t>
                   </w:r>
                 </w:p>
               </w:txbxContent>
@@ -7570,7 +7558,7 @@
       </w:r>
       <w:r>
         <w:pict>
-          <v:rect style="position:absolute;width:451.2pt;height:300.75pt;mso-wrap-distance-left:0pt;mso-wrap-distance-right:0pt;mso-wrap-distance-top:0pt;mso-wrap-distance-bottom:0pt;margin-top:10.6pt;margin-left:-1.85pt">
+          <v:rect fillcolor="#FFFFFF" strokecolor="#000000" strokeweight="0pt" style="position:absolute;width:451.2pt;height:300.75pt;mso-wrap-distance-left:0pt;mso-wrap-distance-right:0pt;mso-wrap-distance-top:0pt;mso-wrap-distance-bottom:0pt;margin-top:10.6pt;margin-left:-1.85pt">
             <v:textbox inset="0in,0in,0in,0in">
               <w:txbxContent>
                 <w:p>
@@ -7581,9 +7569,9 @@
                   </w:pPr>
                   <w:r>
                     <w:rPr/>
-                    <w:t>Chart</w:t>
+                    <w:t>Chart 10: A property - area box plot</w:t>
                     <w:drawing>
-                      <wp:anchor behindDoc="0" distT="0" distB="0" distL="0" distR="0" simplePos="0" locked="0" layoutInCell="1" allowOverlap="1" relativeHeight="35">
+                      <wp:anchor behindDoc="0" distT="0" distB="0" distL="0" distR="0" simplePos="0" locked="0" layoutInCell="1" allowOverlap="1" relativeHeight="30">
                         <wp:simplePos x="0" y="0"/>
                         <wp:positionH relativeFrom="column">
                           <wp:align>center</wp:align>
@@ -7635,22 +7623,10 @@
                       </wp:anchor>
                     </w:drawing>
                   </w:r>
-                  <w:r>
-                    <w:rPr/>
-                    <w:t xml:space="preserve"> </w:t>
-                  </w:r>
-                  <w:r>
-                    <w:rPr/>
-                    <w:t>10</w:t>
-                  </w:r>
-                  <w:r>
-                    <w:rPr/>
-                    <w:t>: A property - area box plot</w:t>
-                  </w:r>
                 </w:p>
               </w:txbxContent>
             </v:textbox>
-            <w10:wrap type="square" side="largest"/>
+            <w10:wrap type="square"/>
           </v:rect>
         </w:pict>
       </w:r>
@@ -8581,224 +8557,50 @@
       <w:bookmarkEnd w:id="13"/>
       <w:r>
         <w:rPr/>
-        <w:t>E) Statistical Analyses</w:t>
-      </w:r>
-    </w:p>
-    <w:p>
-      <w:pPr>
-        <w:pStyle w:val="Normal"/>
-        <w:rPr/>
-      </w:pPr>
-      <w:r>
-        <w:rPr/>
-        <w:t xml:space="preserve">Statements from the sample are derived through Statistical Analyses by determining correlation between two aspects though hypothesis testing. The analysis plans used are the T test to study if there are any statistical differences between properties in different state and Z test to determine if certain characteristics influences price. </w:t>
-      </w:r>
-    </w:p>
-    <w:p>
-      <w:pPr>
-        <w:pStyle w:val="Heading3"/>
-        <w:rPr/>
-      </w:pPr>
-      <w:bookmarkStart w:id="14" w:name="_Toc440486842"/>
-      <w:bookmarkEnd w:id="14"/>
-      <w:r>
-        <w:rPr/>
-        <w:t>E.1. T Tests</w:t>
-      </w:r>
-    </w:p>
-    <w:p>
-      <w:pPr>
-        <w:pStyle w:val="Normal"/>
-        <w:rPr/>
-      </w:pPr>
-      <w:r>
-        <w:rPr/>
-        <w:t>Two disjoint samples are picked on the basis of two different types. This method is applicable since we do not have the population available and we do not know the true standard deviation. The test is one of an independent nature since samples are unrelated and values in one group reveal no information about the other. This test assumes that the samples are taken from a normally distributed population, have equal variances and follow a normal distribution. If the samples do not have equal variances, the Welch t-test is used to adjust the number of degrees of freedom.</w:t>
-      </w:r>
-    </w:p>
-    <w:p>
-      <w:pPr>
-        <w:pStyle w:val="Normal"/>
-        <w:rPr/>
-      </w:pPr>
-      <w:r>
-        <w:rPr/>
-        <w:t>T Test 1: There is a significant difference is pricing between apartments and maisonettes:</w:t>
-      </w:r>
-    </w:p>
-    <w:p>
-      <w:pPr>
-        <w:pStyle w:val="ListParagraph"/>
-        <w:numPr>
-          <w:ilvl w:val="0"/>
-          <w:numId w:val="2"/>
-        </w:numPr>
-        <w:rPr/>
-      </w:pPr>
-      <w:r>
-        <w:rPr/>
-        <w:t>Null Hypnotises: mean pricing between apartments and maisonettes are equal.</w:t>
-      </w:r>
-    </w:p>
-    <w:p>
-      <w:pPr>
-        <w:pStyle w:val="ListParagraph"/>
-        <w:numPr>
-          <w:ilvl w:val="0"/>
-          <w:numId w:val="2"/>
-        </w:numPr>
-        <w:rPr/>
-      </w:pPr>
-      <w:r>
-        <w:rPr/>
-        <w:t>Alternative Hypnotises: mean pricing between apartments and maisonettes not equal.</w:t>
-      </w:r>
-    </w:p>
-    <w:p>
-      <w:pPr>
-        <w:pStyle w:val="ListParagraph"/>
-        <w:numPr>
-          <w:ilvl w:val="0"/>
-          <w:numId w:val="2"/>
-        </w:numPr>
-        <w:rPr/>
-      </w:pPr>
-      <w:r>
-        <w:rPr/>
-        <w:t>Evaluate sample variances by F-test to verify homogeneity of variances</w:t>
-      </w:r>
-    </w:p>
-    <w:p>
-      <w:pPr>
-        <w:pStyle w:val="ListParagraph"/>
-        <w:rPr/>
-      </w:pPr>
-      <w:r>
-        <w:rPr/>
-        <w:t>var.test(apartments, maisonettes) returns a p-value of 2.2e-16, which is &lt; 0.05. This means that the two variances are non-homogeneous, so we use Welch (set var.equal=F).</w:t>
-      </w:r>
-    </w:p>
-    <w:p>
-      <w:pPr>
-        <w:pStyle w:val="ListParagraph"/>
-        <w:numPr>
-          <w:ilvl w:val="0"/>
-          <w:numId w:val="2"/>
-        </w:numPr>
-        <w:rPr/>
-      </w:pPr>
-      <w:r>
-        <w:rPr/>
-        <w:t xml:space="preserve">t.test(apartments, maisonettes, var.equal = FALSE, paired = FALSE) returns a p-value 0.8278, which is &gt; 0.05. This means that there is </w:t>
-      </w:r>
-      <w:r>
-        <w:rPr>
-          <w:b/>
-        </w:rPr>
-        <w:t>not enough evidence</w:t>
-      </w:r>
-      <w:r>
-        <w:rPr/>
-        <w:t xml:space="preserve"> to show that that averages are significantly different.</w:t>
-      </w:r>
-    </w:p>
-    <w:p>
-      <w:pPr>
-        <w:pStyle w:val="Normal"/>
-        <w:rPr/>
-      </w:pPr>
-      <w:r>
-        <w:rPr/>
-        <w:t>T Test 2: Pricing of villas is significantly larger then apartments:</w:t>
-      </w:r>
-    </w:p>
-    <w:p>
-      <w:pPr>
-        <w:pStyle w:val="ListParagraph"/>
-        <w:numPr>
-          <w:ilvl w:val="0"/>
-          <w:numId w:val="2"/>
-        </w:numPr>
-        <w:rPr/>
-      </w:pPr>
-      <w:r>
-        <w:rPr/>
-        <w:t>Null Hypnotises: mean pricing between apartments and villas are equal.</w:t>
-      </w:r>
-    </w:p>
-    <w:p>
-      <w:pPr>
-        <w:pStyle w:val="ListParagraph"/>
-        <w:numPr>
-          <w:ilvl w:val="0"/>
-          <w:numId w:val="2"/>
-        </w:numPr>
-        <w:rPr/>
-      </w:pPr>
-      <w:r>
-        <w:rPr/>
-        <w:t xml:space="preserve">Alternative Hypnotises: mean pricing of apartments is greater than maisonettes. </w:t>
-      </w:r>
-    </w:p>
-    <w:p>
-      <w:pPr>
-        <w:pStyle w:val="ListParagraph"/>
-        <w:numPr>
-          <w:ilvl w:val="0"/>
-          <w:numId w:val="2"/>
-        </w:numPr>
-        <w:rPr/>
-      </w:pPr>
-      <w:r>
-        <w:rPr/>
-        <w:t>F-test var.test(villas, apartments) returns a p-value of 2.2e-16, which is &lt; 0.05. Thus variances are different, so we use Welch.</w:t>
-      </w:r>
-    </w:p>
-    <w:p>
-      <w:pPr>
-        <w:pStyle w:val="ListParagraph"/>
-        <w:numPr>
-          <w:ilvl w:val="0"/>
-          <w:numId w:val="2"/>
-        </w:numPr>
-        <w:rPr/>
-      </w:pPr>
-      <w:r>
-        <w:rPr/>
-        <w:t xml:space="preserve">t.test(villas, apartments, alternative="greater", var.equal=F) returns a p-value 2.2e-16, which is &lt; 0.05. This means that mean price of villas are </w:t>
-      </w:r>
-      <w:r>
-        <w:rPr>
-          <w:b/>
-        </w:rPr>
-        <w:t>statistically larger</w:t>
-      </w:r>
-      <w:r>
-        <w:rPr/>
-        <w:t xml:space="preserve"> then apartments.</w:t>
-      </w:r>
-    </w:p>
-    <w:p>
-      <w:pPr>
-        <w:pStyle w:val="Normal"/>
-        <w:rPr/>
-      </w:pPr>
-      <w:r>
-        <w:rPr/>
-        <w:t>Drawback: unfortunately, the histograms show that the samples above are not perfectly normal. This mean the normality assumption is not entirely followed and might pose a problem in the credibility of the tests.</w:t>
-      </w:r>
-    </w:p>
-    <w:p>
-      <w:pPr>
-        <w:pStyle w:val="Normal"/>
-        <w:rPr/>
-      </w:pPr>
-      <w:r>
-        <w:rPr/>
+        <w:t>E) Statistical Analys</w:t>
+      </w:r>
+      <w:r>
+        <w:rPr/>
+        <w:t>i</w:t>
+      </w:r>
+      <w:r>
+        <w:rPr/>
+        <w:t>s</w:t>
+      </w:r>
+    </w:p>
+    <w:p>
+      <w:pPr>
+        <w:pStyle w:val="Normal"/>
+        <w:jc w:val="both"/>
+        <w:rPr/>
+      </w:pPr>
+      <w:r>
+        <w:rPr/>
+        <w:t>A statistical analysis is performed to check whether there is a significant different between the area of maisonettes and villas. The actual calculations for this check can be found in statisticalAnalysis.R.</w:t>
+      </w:r>
+    </w:p>
+    <w:p>
+      <w:pPr>
+        <w:pStyle w:val="Normal"/>
+        <w:ind w:left="0" w:right="0" w:hanging="360"/>
+        <w:jc w:val="both"/>
+        <w:rPr/>
+      </w:pPr>
+      <w:r>
+        <w:rPr/>
+        <w:t>The t-test will be used to achieve this since the standard deviation is unknown. The t-test requires the samples to be normally distributed. As shown below, the fact that their distribution curve differs from the normal distribution curve will impair the validitity of the result obtained from the t-test.</w:t>
         <w:drawing>
-          <wp:inline distT="0" distB="0" distL="0" distR="0">
-            <wp:extent cx="1876425" cy="1123315"/>
+          <wp:anchor behindDoc="0" distT="0" distB="0" distL="0" distR="0" simplePos="0" locked="0" layoutInCell="1" allowOverlap="1" relativeHeight="33">
+            <wp:simplePos x="0" y="0"/>
+            <wp:positionH relativeFrom="column">
+              <wp:posOffset>-194310</wp:posOffset>
+            </wp:positionH>
+            <wp:positionV relativeFrom="paragraph">
+              <wp:posOffset>715645</wp:posOffset>
+            </wp:positionV>
+            <wp:extent cx="4159250" cy="2805430"/>
             <wp:effectExtent l="0" t="0" r="0" b="0"/>
+            <wp:wrapSquare wrapText="largest"/>
             <wp:docPr id="18" name="Picture" descr=""/>
             <wp:cNvGraphicFramePr>
               <a:graphicFrameLocks xmlns:a="http://schemas.openxmlformats.org/drawingml/2006/main" noChangeAspect="1"/>
@@ -8821,7 +8623,7 @@
                   <pic:spPr bwMode="auto">
                     <a:xfrm>
                       <a:off x="0" y="0"/>
-                      <a:ext cx="1876425" cy="1123315"/>
+                      <a:ext cx="4159250" cy="2805430"/>
                     </a:xfrm>
                     <a:prstGeom prst="rect">
                       <a:avLst/>
@@ -8837,15 +8639,110 @@
                 </pic:pic>
               </a:graphicData>
             </a:graphic>
-          </wp:inline>
+          </wp:anchor>
         </w:drawing>
       </w:r>
+    </w:p>
+    <w:p>
+      <w:pPr>
+        <w:pStyle w:val="Normal"/>
+        <w:rPr/>
+      </w:pPr>
+      <w:r>
+        <w:rPr/>
+      </w:r>
+    </w:p>
+    <w:p>
+      <w:pPr>
+        <w:pStyle w:val="Normal"/>
+        <w:rPr/>
+      </w:pPr>
+      <w:r>
+        <w:rPr/>
+      </w:r>
+    </w:p>
+    <w:p>
+      <w:pPr>
+        <w:pStyle w:val="Normal"/>
+        <w:rPr/>
+      </w:pPr>
+      <w:r>
+        <w:rPr/>
+      </w:r>
+    </w:p>
+    <w:p>
+      <w:pPr>
+        <w:pStyle w:val="Normal"/>
+        <w:rPr/>
+      </w:pPr>
+      <w:r>
+        <w:rPr/>
+      </w:r>
+    </w:p>
+    <w:p>
+      <w:pPr>
+        <w:pStyle w:val="Normal"/>
+        <w:rPr/>
+      </w:pPr>
+      <w:r>
+        <w:rPr/>
+      </w:r>
+    </w:p>
+    <w:p>
+      <w:pPr>
+        <w:pStyle w:val="Normal"/>
+        <w:rPr/>
+      </w:pPr>
+      <w:r>
+        <w:rPr/>
+      </w:r>
+    </w:p>
+    <w:p>
+      <w:pPr>
+        <w:pStyle w:val="Normal"/>
+        <w:rPr/>
+      </w:pPr>
+      <w:r>
+        <w:rPr/>
+      </w:r>
+    </w:p>
+    <w:p>
+      <w:pPr>
+        <w:pStyle w:val="Normal"/>
+        <w:rPr/>
+      </w:pPr>
+      <w:r>
+        <w:rPr/>
+      </w:r>
+    </w:p>
+    <w:p>
+      <w:pPr>
+        <w:pStyle w:val="Normal"/>
+        <w:rPr/>
+      </w:pPr>
+      <w:r>
+        <w:rPr/>
+      </w:r>
+    </w:p>
+    <w:p>
+      <w:pPr>
+        <w:pStyle w:val="Normal"/>
+        <w:rPr/>
+      </w:pPr>
       <w:r>
         <w:rPr/>
         <w:drawing>
-          <wp:inline distT="0" distB="0" distL="0" distR="0">
-            <wp:extent cx="1805305" cy="1089025"/>
+          <wp:anchor behindDoc="0" distT="0" distB="0" distL="0" distR="0" simplePos="0" locked="0" layoutInCell="1" allowOverlap="1" relativeHeight="34">
+            <wp:simplePos x="0" y="0"/>
+            <wp:positionH relativeFrom="column">
+              <wp:posOffset>0</wp:posOffset>
+            </wp:positionH>
+            <wp:positionV relativeFrom="paragraph">
+              <wp:posOffset>0</wp:posOffset>
+            </wp:positionV>
+            <wp:extent cx="3825240" cy="2580005"/>
             <wp:effectExtent l="0" t="0" r="0" b="0"/>
+            <wp:wrapSquare wrapText="largest"/>
             <wp:docPr id="19" name="Picture" descr=""/>
             <wp:cNvGraphicFramePr>
               <a:graphicFrameLocks xmlns:a="http://schemas.openxmlformats.org/drawingml/2006/main" noChangeAspect="1"/>
@@ -8868,7 +8765,7 @@
                   <pic:spPr bwMode="auto">
                     <a:xfrm>
                       <a:off x="0" y="0"/>
-                      <a:ext cx="1805305" cy="1089025"/>
+                      <a:ext cx="3825240" cy="2580005"/>
                     </a:xfrm>
                     <a:prstGeom prst="rect">
                       <a:avLst/>
@@ -8884,73 +8781,740 @@
                 </pic:pic>
               </a:graphicData>
             </a:graphic>
-          </wp:inline>
+          </wp:anchor>
         </w:drawing>
       </w:r>
-      <w:r>
-        <w:rPr/>
-        <w:drawing>
-          <wp:inline distT="0" distB="0" distL="0" distR="0">
-            <wp:extent cx="1932305" cy="1125220"/>
-            <wp:effectExtent l="0" t="0" r="0" b="0"/>
-            <wp:docPr id="20" name="Picture" descr=""/>
-            <wp:cNvGraphicFramePr>
-              <a:graphicFrameLocks xmlns:a="http://schemas.openxmlformats.org/drawingml/2006/main" noChangeAspect="1"/>
-            </wp:cNvGraphicFramePr>
-            <a:graphic xmlns:a="http://schemas.openxmlformats.org/drawingml/2006/main">
-              <a:graphicData uri="http://schemas.openxmlformats.org/drawingml/2006/picture">
-                <pic:pic xmlns:pic="http://schemas.openxmlformats.org/drawingml/2006/picture">
-                  <pic:nvPicPr>
-                    <pic:cNvPr id="20" name="Picture" descr=""/>
-                    <pic:cNvPicPr>
-                      <a:picLocks noChangeAspect="1" noChangeArrowheads="1"/>
-                    </pic:cNvPicPr>
-                  </pic:nvPicPr>
-                  <pic:blipFill>
-                    <a:blip r:embed="rId22"/>
-                    <a:stretch>
-                      <a:fillRect/>
-                    </a:stretch>
-                  </pic:blipFill>
-                  <pic:spPr bwMode="auto">
-                    <a:xfrm>
-                      <a:off x="0" y="0"/>
-                      <a:ext cx="1932305" cy="1125220"/>
-                    </a:xfrm>
-                    <a:prstGeom prst="rect">
-                      <a:avLst/>
-                    </a:prstGeom>
-                    <a:noFill/>
-                    <a:ln w="9525">
-                      <a:noFill/>
-                      <a:miter lim="800000"/>
-                      <a:headEnd/>
-                      <a:tailEnd/>
-                    </a:ln>
-                  </pic:spPr>
-                </pic:pic>
-              </a:graphicData>
-            </a:graphic>
-          </wp:inline>
-        </w:drawing>
-      </w:r>
-    </w:p>
-    <w:p>
-      <w:pPr>
-        <w:pStyle w:val="Normal"/>
-        <w:rPr/>
-      </w:pPr>
-      <w:r>
-        <w:rPr/>
-      </w:r>
-    </w:p>
-    <w:p>
-      <w:pPr>
-        <w:pStyle w:val="Normal"/>
+    </w:p>
+    <w:p>
+      <w:pPr>
+        <w:pStyle w:val="Normal"/>
+        <w:rPr/>
+      </w:pPr>
+      <w:r>
+        <w:rPr/>
+      </w:r>
+    </w:p>
+    <w:p>
+      <w:pPr>
+        <w:pStyle w:val="Chart"/>
+        <w:rPr/>
+      </w:pPr>
+      <w:r>
+        <w:rPr/>
+      </w:r>
+    </w:p>
+    <w:p>
+      <w:pPr>
+        <w:pStyle w:val="Chart"/>
+        <w:rPr/>
+      </w:pPr>
+      <w:r>
+        <w:rPr/>
+      </w:r>
+    </w:p>
+    <w:p>
+      <w:pPr>
+        <w:pStyle w:val="Chart"/>
+        <w:rPr/>
+      </w:pPr>
+      <w:r>
+        <w:rPr/>
+      </w:r>
+    </w:p>
+    <w:p>
+      <w:pPr>
+        <w:pStyle w:val="Chart"/>
+        <w:rPr/>
+      </w:pPr>
+      <w:r>
+        <w:rPr/>
+      </w:r>
+    </w:p>
+    <w:p>
+      <w:pPr>
+        <w:pStyle w:val="Chart"/>
+        <w:rPr/>
+      </w:pPr>
+      <w:r>
+        <w:rPr/>
+      </w:r>
+    </w:p>
+    <w:p>
+      <w:pPr>
+        <w:pStyle w:val="Chart"/>
+        <w:rPr/>
+      </w:pPr>
+      <w:r>
+        <w:rPr/>
+      </w:r>
+    </w:p>
+    <w:p>
+      <w:pPr>
+        <w:pStyle w:val="Chart"/>
+        <w:rPr/>
+      </w:pPr>
+      <w:r>
+        <w:rPr/>
+      </w:r>
+    </w:p>
+    <w:p>
+      <w:pPr>
+        <w:pStyle w:val="Chart"/>
+        <w:rPr/>
+      </w:pPr>
+      <w:r>
+        <w:rPr/>
+        <w:t xml:space="preserve">Chart </w:t>
+      </w:r>
+      <w:r>
+        <w:rPr/>
+        <w:fldChar w:fldCharType="begin"/>
+      </w:r>
+      <w:r>
+        <w:instrText> SEQ "Chart" \*Arabic </w:instrText>
+      </w:r>
+      <w:r>
+        <w:fldChar w:fldCharType="separate"/>
+      </w:r>
+      <w:r>
+        <w:t>1</w:t>
+      </w:r>
+      <w:r>
+        <w:fldChar w:fldCharType="end"/>
+      </w:r>
+      <w:r>
+        <w:rPr/>
+        <w:t>: The density distributions of the areas of maisonettes and villas</w:t>
+      </w:r>
+    </w:p>
+    <w:p>
+      <w:pPr>
+        <w:pStyle w:val="Normal"/>
+        <w:rPr/>
+      </w:pPr>
+      <w:r>
+        <w:rPr/>
+        <w:t>With this in mind, we can proceed with defining the hypothesis to test:</w:t>
+      </w:r>
+    </w:p>
+    <w:p>
+      <w:pPr>
+        <w:pStyle w:val="Normal"/>
+        <w:ind w:left="720" w:right="0" w:hanging="0"/>
+        <w:rPr/>
+      </w:pPr>
+      <w:r>
+        <w:rPr/>
+        <w:t>Null hypothesis: mean area between villas and maisonettes is equal.</w:t>
+      </w:r>
+    </w:p>
+    <w:p>
+      <w:pPr>
+        <w:pStyle w:val="Normal"/>
+        <w:ind w:left="720" w:right="0" w:hanging="0"/>
+        <w:rPr/>
+      </w:pPr>
+      <w:r>
+        <w:rPr/>
+        <w:t>Alternative hypothesis: mean area between villas and maisonettes is not equal.</w:t>
+      </w:r>
+    </w:p>
+    <w:p>
+      <w:pPr>
+        <w:pStyle w:val="Normal"/>
+        <w:rPr>
+          <w:rFonts w:eastAsia="WenQuanYi Zen Hei Sharp" w:cs="Calibri"/>
+          <w:color w:val="00000A"/>
+          <w:sz w:val="22"/>
+          <w:szCs w:val="22"/>
+          <w:lang w:val="en-AU" w:eastAsia="en-US" w:bidi="ar-SA"/>
+        </w:rPr>
+      </w:pPr>
+      <w:r>
+        <w:rPr/>
+        <w:t>The F-test of these sample is used to compare the variances of these two samples (using the var.test function). In this case, the F-test value is 2.2e-16</w:t>
+      </w:r>
+      <w:r>
+        <w:rPr>
+          <w:rFonts w:ascii="DejaVu Sans Mono" w:hAnsi="DejaVu Sans Mono"/>
+          <w:sz w:val="20"/>
+        </w:rPr>
+        <w:t>.</w:t>
+      </w:r>
+      <w:r>
+        <w:rPr>
+          <w:rFonts w:eastAsia="WenQuanYi Zen Hei Sharp" w:cs="Calibri"/>
+          <w:color w:val="00000A"/>
+          <w:sz w:val="22"/>
+          <w:szCs w:val="22"/>
+          <w:lang w:val="en-AU" w:eastAsia="en-US" w:bidi="ar-SA"/>
+        </w:rPr>
+        <w:t xml:space="preserve"> This implies that the Welch test should be used since the samples have unequal variances. This allows us to calculate the t-test:</w:t>
+      </w:r>
+    </w:p>
+    <w:p>
+      <w:pPr>
+        <w:pStyle w:val="Normal"/>
+        <w:rPr/>
+      </w:pPr>
+      <w:r>
+        <w:rPr/>
+        <w:tab/>
+        <w:t>t.test(villas$area_sqm,maisonette$area_sqm,var.equal=FALSE, paired = FALSE)</w:t>
+      </w:r>
+    </w:p>
+    <w:p>
+      <w:pPr>
+        <w:pStyle w:val="Normal"/>
+        <w:rPr/>
+      </w:pPr>
+      <w:r>
+        <w:rPr/>
+        <w:t xml:space="preserve">The p-value obtained in less than 2.2e-16 which is less than 0.05. This shows that the mean of maisonette area is </w:t>
+      </w:r>
+      <w:r>
+        <w:rPr>
+          <w:b/>
+          <w:bCs/>
+        </w:rPr>
+        <w:t>significantly different</w:t>
+      </w:r>
+      <w:r>
+        <w:rPr/>
+        <w:t xml:space="preserve"> form the mean of area of villas.</w:t>
+      </w:r>
+    </w:p>
+    <w:p>
+      <w:pPr>
+        <w:pStyle w:val="Heading2"/>
         <w:pageBreakBefore/>
         <w:rPr/>
       </w:pPr>
       <w:r>
+        <w:rPr/>
+        <w:t>F</w:t>
+      </w:r>
+      <w:r>
+        <w:rPr/>
+        <w:t xml:space="preserve">) </w:t>
+      </w:r>
+      <w:r>
+        <w:rPr/>
+        <w:t>Predictive Model</w:t>
+      </w:r>
+    </w:p>
+    <w:p>
+      <w:pPr>
+        <w:pStyle w:val="Normal"/>
+        <w:jc w:val="both"/>
+        <w:rPr/>
+      </w:pPr>
+      <w:r>
+        <w:rPr/>
+        <w:t>A naive-bayes classifier is used to predict the price range of a given property for sale described by the location, property type and area. The implementation can be found in predictiveModel.R.</w:t>
+      </w:r>
+    </w:p>
+    <w:p>
+      <w:pPr>
+        <w:pStyle w:val="Normal"/>
+        <w:jc w:val="both"/>
+        <w:rPr>
+          <w:rFonts w:eastAsia="WenQuanYi Zen Hei Sharp" w:cs="Calibri"/>
+          <w:caps w:val="false"/>
+          <w:smallCaps w:val="false"/>
+          <w:color w:val="00000A"/>
+          <w:spacing w:val="0"/>
+          <w:sz w:val="22"/>
+          <w:szCs w:val="22"/>
+          <w:lang w:val="en-AU" w:eastAsia="en-US" w:bidi="ar-SA"/>
+        </w:rPr>
+      </w:pPr>
+      <w:r>
+        <w:rPr/>
+        <w:t>In this model, it is assumed that these features (location, property type and area) independently contribute towards the probability that the property falls in a certain price range [3]. The price ranges are taken in intervals of 5000</w:t>
+      </w:r>
+      <w:r>
+        <w:rPr>
+          <w:caps w:val="false"/>
+          <w:smallCaps w:val="false"/>
+          <w:color w:val="252525"/>
+          <w:spacing w:val="0"/>
+        </w:rPr>
+        <w:t>€</w:t>
+      </w:r>
+      <w:r>
+        <w:rPr>
+          <w:rFonts w:eastAsia="WenQuanYi Zen Hei Sharp" w:cs="Calibri"/>
+          <w:caps w:val="false"/>
+          <w:smallCaps w:val="false"/>
+          <w:color w:val="00000A"/>
+          <w:spacing w:val="0"/>
+          <w:sz w:val="22"/>
+          <w:szCs w:val="22"/>
+          <w:lang w:val="en-AU" w:eastAsia="en-US" w:bidi="ar-SA"/>
+        </w:rPr>
+        <w:t xml:space="preserve"> since it is common to speak that given property type costs 20-25K or 30-35K. The price range was hence calculated for every advertisment after finding the lowest and highest prices (</w:t>
+      </w:r>
+      <w:r>
+        <w:rPr>
+          <w:rFonts w:eastAsia="WenQuanYi Zen Hei Sharp" w:cs="Calibri" w:ascii="Consolas" w:hAnsi="Consolas"/>
+          <w:caps w:val="false"/>
+          <w:smallCaps w:val="false"/>
+          <w:color w:val="00000A"/>
+          <w:spacing w:val="0"/>
+          <w:sz w:val="20"/>
+          <w:szCs w:val="20"/>
+          <w:lang w:val="en-AU" w:eastAsia="en-US" w:bidi="ar-SA"/>
+        </w:rPr>
+        <w:t>maxPrice</w:t>
+      </w:r>
+      <w:r>
+        <w:rPr>
+          <w:rFonts w:eastAsia="WenQuanYi Zen Hei Sharp" w:cs="Calibri"/>
+          <w:caps w:val="false"/>
+          <w:smallCaps w:val="false"/>
+          <w:color w:val="00000A"/>
+          <w:spacing w:val="0"/>
+          <w:sz w:val="22"/>
+          <w:szCs w:val="22"/>
+          <w:lang w:val="en-AU" w:eastAsia="en-US" w:bidi="ar-SA"/>
+        </w:rPr>
+        <w:t xml:space="preserve"> and </w:t>
+      </w:r>
+      <w:r>
+        <w:rPr>
+          <w:rFonts w:eastAsia="WenQuanYi Zen Hei Sharp" w:cs="Calibri" w:ascii="Consolas" w:hAnsi="Consolas"/>
+          <w:caps w:val="false"/>
+          <w:smallCaps w:val="false"/>
+          <w:color w:val="00000A"/>
+          <w:spacing w:val="0"/>
+          <w:sz w:val="20"/>
+          <w:szCs w:val="20"/>
+          <w:lang w:val="en-AU" w:eastAsia="en-US" w:bidi="ar-SA"/>
+        </w:rPr>
+        <w:t>minPrice</w:t>
+      </w:r>
+      <w:r>
+        <w:rPr>
+          <w:rFonts w:eastAsia="WenQuanYi Zen Hei Sharp" w:cs="Calibri"/>
+          <w:caps w:val="false"/>
+          <w:smallCaps w:val="false"/>
+          <w:color w:val="00000A"/>
+          <w:spacing w:val="0"/>
+          <w:sz w:val="22"/>
+          <w:szCs w:val="22"/>
+          <w:lang w:val="en-AU" w:eastAsia="en-US" w:bidi="ar-SA"/>
+        </w:rPr>
+        <w:t>) that are multiple of 5000:</w:t>
+      </w:r>
+    </w:p>
+    <w:p>
+      <w:pPr>
+        <w:pStyle w:val="Normal"/>
+        <w:spacing w:before="0" w:after="0"/>
+        <w:jc w:val="both"/>
+        <w:rPr>
+          <w:rFonts w:eastAsia="WenQuanYi Zen Hei Sharp" w:cs="Calibri" w:ascii="Consolas" w:hAnsi="Consolas"/>
+          <w:caps w:val="false"/>
+          <w:smallCaps w:val="false"/>
+          <w:color w:val="00000A"/>
+          <w:spacing w:val="0"/>
+          <w:sz w:val="18"/>
+          <w:szCs w:val="18"/>
+          <w:lang w:val="en-AU" w:eastAsia="en-US" w:bidi="ar-SA"/>
+        </w:rPr>
+      </w:pPr>
+      <w:r>
+        <w:rPr>
+          <w:rFonts w:eastAsia="WenQuanYi Zen Hei Sharp" w:cs="Calibri" w:ascii="Consolas" w:hAnsi="Consolas"/>
+          <w:caps w:val="false"/>
+          <w:smallCaps w:val="false"/>
+          <w:color w:val="00000A"/>
+          <w:spacing w:val="0"/>
+          <w:sz w:val="18"/>
+          <w:szCs w:val="18"/>
+          <w:lang w:val="en-AU" w:eastAsia="en-US" w:bidi="ar-SA"/>
+        </w:rPr>
+        <w:tab/>
+        <w:t xml:space="preserve"> propDetails$priceRange &lt;- factor(cut(propDetails$price_euro,</w:t>
+      </w:r>
+    </w:p>
+    <w:p>
+      <w:pPr>
+        <w:pStyle w:val="Normal"/>
+        <w:spacing w:before="0" w:after="0"/>
+        <w:jc w:val="both"/>
+        <w:rPr>
+          <w:rFonts w:eastAsia="WenQuanYi Zen Hei Sharp" w:cs="Calibri" w:ascii="Consolas" w:hAnsi="Consolas"/>
+          <w:caps w:val="false"/>
+          <w:smallCaps w:val="false"/>
+          <w:color w:val="00000A"/>
+          <w:spacing w:val="0"/>
+          <w:sz w:val="18"/>
+          <w:szCs w:val="18"/>
+          <w:lang w:val="en-AU" w:eastAsia="en-US" w:bidi="ar-SA"/>
+        </w:rPr>
+      </w:pPr>
+      <w:r>
+        <w:rPr>
+          <w:rFonts w:eastAsia="WenQuanYi Zen Hei Sharp" w:cs="Calibri" w:ascii="Consolas" w:hAnsi="Consolas"/>
+          <w:caps w:val="false"/>
+          <w:smallCaps w:val="false"/>
+          <w:color w:val="00000A"/>
+          <w:spacing w:val="0"/>
+          <w:sz w:val="18"/>
+          <w:szCs w:val="18"/>
+          <w:lang w:val="en-AU" w:eastAsia="en-US" w:bidi="ar-SA"/>
+        </w:rPr>
+        <w:t xml:space="preserve">                                  </w:t>
+      </w:r>
+      <w:r>
+        <w:rPr>
+          <w:rFonts w:eastAsia="WenQuanYi Zen Hei Sharp" w:cs="Calibri" w:ascii="Consolas" w:hAnsi="Consolas"/>
+          <w:caps w:val="false"/>
+          <w:smallCaps w:val="false"/>
+          <w:color w:val="00000A"/>
+          <w:spacing w:val="0"/>
+          <w:sz w:val="18"/>
+          <w:szCs w:val="18"/>
+          <w:lang w:val="en-AU" w:eastAsia="en-US" w:bidi="ar-SA"/>
+        </w:rPr>
+        <w:t>seq(from=minPrice,to=maxPrice, by=5000),</w:t>
+      </w:r>
+    </w:p>
+    <w:p>
+      <w:pPr>
+        <w:pStyle w:val="Normal"/>
+        <w:spacing w:before="0" w:after="0"/>
+        <w:jc w:val="both"/>
+        <w:rPr>
+          <w:rFonts w:eastAsia="WenQuanYi Zen Hei Sharp" w:cs="Calibri" w:ascii="Consolas" w:hAnsi="Consolas"/>
+          <w:caps w:val="false"/>
+          <w:smallCaps w:val="false"/>
+          <w:color w:val="00000A"/>
+          <w:spacing w:val="0"/>
+          <w:sz w:val="18"/>
+          <w:szCs w:val="18"/>
+          <w:lang w:val="en-AU" w:eastAsia="en-US" w:bidi="ar-SA"/>
+        </w:rPr>
+      </w:pPr>
+      <w:r>
+        <w:rPr>
+          <w:rFonts w:eastAsia="WenQuanYi Zen Hei Sharp" w:cs="Calibri" w:ascii="Consolas" w:hAnsi="Consolas"/>
+          <w:caps w:val="false"/>
+          <w:smallCaps w:val="false"/>
+          <w:color w:val="00000A"/>
+          <w:spacing w:val="0"/>
+          <w:sz w:val="18"/>
+          <w:szCs w:val="18"/>
+          <w:lang w:val="en-AU" w:eastAsia="en-US" w:bidi="ar-SA"/>
+        </w:rPr>
+        <w:t xml:space="preserve">                                  </w:t>
+      </w:r>
+      <w:r>
+        <w:rPr>
+          <w:rFonts w:eastAsia="WenQuanYi Zen Hei Sharp" w:cs="Calibri" w:ascii="Consolas" w:hAnsi="Consolas"/>
+          <w:caps w:val="false"/>
+          <w:smallCaps w:val="false"/>
+          <w:color w:val="00000A"/>
+          <w:spacing w:val="0"/>
+          <w:sz w:val="18"/>
+          <w:szCs w:val="18"/>
+          <w:lang w:val="en-AU" w:eastAsia="en-US" w:bidi="ar-SA"/>
+        </w:rPr>
+        <w:t>right = TRUE))</w:t>
+      </w:r>
+    </w:p>
+    <w:p>
+      <w:pPr>
+        <w:pStyle w:val="Normal"/>
+        <w:spacing w:before="0" w:after="0"/>
+        <w:jc w:val="both"/>
+        <w:rPr/>
+      </w:pPr>
+      <w:r>
+        <w:rPr/>
+      </w:r>
+    </w:p>
+    <w:p>
+      <w:pPr>
+        <w:pStyle w:val="Normal"/>
+        <w:jc w:val="both"/>
+        <w:rPr>
+          <w:rFonts w:eastAsia="WenQuanYi Zen Hei Sharp" w:cs="Calibri"/>
+          <w:caps w:val="false"/>
+          <w:smallCaps w:val="false"/>
+          <w:color w:val="00000A"/>
+          <w:spacing w:val="0"/>
+          <w:sz w:val="22"/>
+          <w:szCs w:val="22"/>
+          <w:lang w:val="en-AU" w:eastAsia="en-US" w:bidi="ar-SA"/>
+        </w:rPr>
+      </w:pPr>
+      <w:r>
+        <w:rPr/>
+        <w:t>For testing purposes, 10% of the data was removed from the training set (</w:t>
+      </w:r>
+      <w:r>
+        <w:rPr>
+          <w:rFonts w:eastAsia="WenQuanYi Zen Hei Sharp" w:cs="Calibri" w:ascii="Consolas" w:hAnsi="Consolas"/>
+          <w:caps w:val="false"/>
+          <w:smallCaps w:val="false"/>
+          <w:color w:val="00000A"/>
+          <w:spacing w:val="0"/>
+          <w:sz w:val="18"/>
+          <w:szCs w:val="18"/>
+          <w:lang w:val="en-AU" w:eastAsia="en-US" w:bidi="ar-SA"/>
+        </w:rPr>
+        <w:t>trainingData</w:t>
+      </w:r>
+      <w:r>
+        <w:rPr/>
+        <w:t xml:space="preserve">). This 10% was removed randomly. This sample is called </w:t>
+      </w:r>
+      <w:r>
+        <w:rPr>
+          <w:rFonts w:eastAsia="WenQuanYi Zen Hei Sharp" w:cs="Calibri" w:ascii="Consolas" w:hAnsi="Consolas"/>
+          <w:caps w:val="false"/>
+          <w:smallCaps w:val="false"/>
+          <w:color w:val="00000A"/>
+          <w:spacing w:val="0"/>
+          <w:sz w:val="18"/>
+          <w:szCs w:val="18"/>
+          <w:lang w:val="en-AU" w:eastAsia="en-US" w:bidi="ar-SA"/>
+        </w:rPr>
+        <w:t>priceRangesToPredict</w:t>
+      </w:r>
+      <w:r>
+        <w:rPr/>
+        <w:t xml:space="preserve">. The model was built using </w:t>
+      </w:r>
+      <w:r>
+        <w:rPr>
+          <w:rFonts w:eastAsia="WenQuanYi Zen Hei Sharp" w:cs="Calibri" w:ascii="Consolas" w:hAnsi="Consolas"/>
+          <w:caps w:val="false"/>
+          <w:smallCaps w:val="false"/>
+          <w:color w:val="00000A"/>
+          <w:spacing w:val="0"/>
+          <w:sz w:val="18"/>
+          <w:szCs w:val="18"/>
+          <w:lang w:val="en-AU" w:eastAsia="en-US" w:bidi="ar-SA"/>
+        </w:rPr>
+        <w:t>trainingData</w:t>
+      </w:r>
+      <w:r>
+        <w:rPr>
+          <w:rFonts w:eastAsia="WenQuanYi Zen Hei Sharp" w:cs="Calibri"/>
+          <w:caps w:val="false"/>
+          <w:smallCaps w:val="false"/>
+          <w:color w:val="00000A"/>
+          <w:spacing w:val="0"/>
+          <w:sz w:val="22"/>
+          <w:szCs w:val="22"/>
+          <w:lang w:val="en-AU" w:eastAsia="en-US" w:bidi="ar-SA"/>
+        </w:rPr>
+        <w:t>:</w:t>
+      </w:r>
+    </w:p>
+    <w:p>
+      <w:pPr>
+        <w:pStyle w:val="Normal"/>
+        <w:rPr>
+          <w:rFonts w:eastAsia="WenQuanYi Zen Hei Sharp" w:cs="Calibri"/>
+          <w:caps w:val="false"/>
+          <w:smallCaps w:val="false"/>
+          <w:color w:val="00000A"/>
+          <w:spacing w:val="0"/>
+          <w:sz w:val="22"/>
+          <w:szCs w:val="22"/>
+          <w:lang w:val="en-AU" w:eastAsia="en-US" w:bidi="ar-SA"/>
+        </w:rPr>
+      </w:pPr>
+      <w:r>
+        <w:rPr>
+          <w:rFonts w:eastAsia="WenQuanYi Zen Hei Sharp" w:cs="Calibri"/>
+          <w:caps w:val="false"/>
+          <w:smallCaps w:val="false"/>
+          <w:color w:val="00000A"/>
+          <w:spacing w:val="0"/>
+          <w:sz w:val="22"/>
+          <w:szCs w:val="22"/>
+          <w:lang w:val="en-AU" w:eastAsia="en-US" w:bidi="ar-SA"/>
+        </w:rPr>
+        <w:tab/>
+        <w:t>model &lt;- naiveBayes(priceRange ~ .,data=trainingData)</w:t>
+      </w:r>
+    </w:p>
+    <w:p>
+      <w:pPr>
+        <w:pStyle w:val="Normal"/>
+        <w:jc w:val="both"/>
+        <w:rPr/>
+      </w:pPr>
+      <w:r>
+        <w:rPr/>
+        <w:t xml:space="preserve">The model is used to predict the price range of the advertisments in the test data to obtain </w:t>
+      </w:r>
+      <w:r>
+        <w:rPr>
+          <w:rFonts w:eastAsia="WenQuanYi Zen Hei Sharp" w:cs="Calibri" w:ascii="Consolas" w:hAnsi="Consolas"/>
+          <w:caps w:val="false"/>
+          <w:smallCaps w:val="false"/>
+          <w:color w:val="00000A"/>
+          <w:spacing w:val="0"/>
+          <w:sz w:val="18"/>
+          <w:szCs w:val="18"/>
+          <w:lang w:val="en-AU" w:eastAsia="en-US" w:bidi="ar-SA"/>
+        </w:rPr>
+        <w:t>predictedPriceRanges</w:t>
+      </w:r>
+      <w:r>
+        <w:rPr/>
+        <w:t>:</w:t>
+      </w:r>
+    </w:p>
+    <w:p>
+      <w:pPr>
+        <w:pStyle w:val="Normal"/>
+        <w:rPr>
+          <w:rFonts w:eastAsia="WenQuanYi Zen Hei Sharp" w:cs="Calibri" w:ascii="Consolas" w:hAnsi="Consolas"/>
+          <w:caps w:val="false"/>
+          <w:smallCaps w:val="false"/>
+          <w:color w:val="00000A"/>
+          <w:spacing w:val="0"/>
+          <w:sz w:val="18"/>
+          <w:szCs w:val="18"/>
+          <w:lang w:val="en-AU" w:eastAsia="en-US" w:bidi="ar-SA"/>
+        </w:rPr>
+      </w:pPr>
+      <w:r>
+        <w:rPr/>
+        <w:tab/>
+      </w:r>
+      <w:r>
+        <w:rPr>
+          <w:rFonts w:eastAsia="WenQuanYi Zen Hei Sharp" w:cs="Calibri" w:ascii="Consolas" w:hAnsi="Consolas"/>
+          <w:caps w:val="false"/>
+          <w:smallCaps w:val="false"/>
+          <w:color w:val="00000A"/>
+          <w:spacing w:val="0"/>
+          <w:sz w:val="18"/>
+          <w:szCs w:val="18"/>
+          <w:lang w:val="en-AU" w:eastAsia="en-US" w:bidi="ar-SA"/>
+        </w:rPr>
+        <w:t>predictedPriceRanges &lt;- predict(model,priceRangesToPredict)</w:t>
+      </w:r>
+    </w:p>
+    <w:p>
+      <w:pPr>
+        <w:pStyle w:val="Normal"/>
+        <w:rPr/>
+      </w:pPr>
+      <w:r>
+        <w:rPr/>
+        <w:t>A confusion matrix is used to compare the predicted price ranges with the actual price ranges:</w:t>
+      </w:r>
+    </w:p>
+    <w:p>
+      <w:pPr>
+        <w:pStyle w:val="Normal"/>
+        <w:rPr/>
+      </w:pPr>
+      <w:r>
+        <w:rPr/>
+        <w:tab/>
+        <w:t>cMat &lt;- confusionMatrix(testData$priceRange,predictedPriceRanges)</w:t>
+      </w:r>
+    </w:p>
+    <w:p>
+      <w:pPr>
+        <w:pStyle w:val="Normal"/>
+        <w:rPr/>
+      </w:pPr>
+      <w:r>
+        <w:rPr/>
+        <w:t xml:space="preserve">As seen in the below confusion matrix's description, the accuracy of the training set is very low (7%). </w:t>
+      </w:r>
+    </w:p>
+    <w:p>
+      <w:pPr>
+        <w:pStyle w:val="PreformattedText"/>
+        <w:spacing w:before="0" w:after="0"/>
+        <w:ind w:left="720" w:right="0" w:hanging="0"/>
+        <w:rPr>
+          <w:rFonts w:ascii="DejaVu Sans Mono" w:hAnsi="DejaVu Sans Mono"/>
+          <w:sz w:val="20"/>
+        </w:rPr>
+      </w:pPr>
+      <w:bookmarkStart w:id="14" w:name="rstudio_console_output"/>
+      <w:bookmarkEnd w:id="14"/>
+      <w:r>
+        <w:rPr/>
+        <w:t xml:space="preserve"> </w:t>
+      </w:r>
+      <w:r>
+        <w:rPr>
+          <w:rFonts w:ascii="DejaVu Sans Mono" w:hAnsi="DejaVu Sans Mono"/>
+          <w:sz w:val="20"/>
+        </w:rPr>
+        <w:t>Accuracy          Kappa  AccuracyLower  AccuracyUpper</w:t>
+      </w:r>
+    </w:p>
+    <w:p>
+      <w:pPr>
+        <w:pStyle w:val="PreformattedText"/>
+        <w:spacing w:before="0" w:after="0"/>
+        <w:ind w:left="720" w:right="0" w:hanging="0"/>
+        <w:rPr>
+          <w:rFonts w:ascii="DejaVu Sans Mono" w:hAnsi="DejaVu Sans Mono"/>
+          <w:sz w:val="20"/>
+        </w:rPr>
+      </w:pPr>
+      <w:bookmarkStart w:id="15" w:name="rstudio_console_output1"/>
+      <w:bookmarkEnd w:id="15"/>
+      <w:r>
+        <w:rPr>
+          <w:rFonts w:ascii="DejaVu Sans Mono" w:hAnsi="DejaVu Sans Mono"/>
+          <w:sz w:val="20"/>
+        </w:rPr>
+        <w:t>0.07065217     0.05709598     0.04666839     0.10181011</w:t>
+      </w:r>
+    </w:p>
+    <w:p>
+      <w:pPr>
+        <w:pStyle w:val="Normal"/>
+        <w:rPr/>
+      </w:pPr>
+      <w:r>
+        <w:rPr/>
+      </w:r>
+    </w:p>
+    <w:p>
+      <w:pPr>
+        <w:pStyle w:val="Normal"/>
+        <w:rPr/>
+      </w:pPr>
+      <w:r>
+        <w:rPr/>
+        <w:t xml:space="preserve">A reason that might this extremely poor accuracy is that the assumption stated initially does not hold. </w:t>
+      </w:r>
+    </w:p>
+    <w:p>
+      <w:pPr>
+        <w:pStyle w:val="Normal"/>
+        <w:rPr/>
+      </w:pPr>
+      <w:r>
+        <w:rPr/>
+      </w:r>
+    </w:p>
+    <w:p>
+      <w:pPr>
+        <w:pStyle w:val="Normal"/>
+        <w:pageBreakBefore/>
+        <w:rPr/>
+      </w:pPr>
+      <w:r>
         <w:rPr>
           <w:b/>
         </w:rPr>
@@ -8972,7 +9536,7 @@
         <w:rPr/>
         <w:t xml:space="preserve">[1] </w:t>
       </w:r>
-      <w:hyperlink r:id="rId23">
+      <w:hyperlink r:id="rId22">
         <w:r>
           <w:rPr>
             <w:rStyle w:val="InternetLink"/>
@@ -8985,11 +9549,32 @@
       <w:pPr>
         <w:pStyle w:val="Normal"/>
         <w:spacing w:before="0" w:after="200"/>
-        <w:rPr/>
-      </w:pPr>
-      <w:r>
-        <w:rPr/>
-        <w:t>[2] https://www.quora.com/How-and-why-are-pie-charts-considered-evil-by-data-visualization-experts</w:t>
+        <w:rPr>
+          <w:rStyle w:val="InternetLink"/>
+        </w:rPr>
+      </w:pPr>
+      <w:r>
+        <w:rPr/>
+        <w:t xml:space="preserve">[2] </w:t>
+      </w:r>
+      <w:hyperlink r:id="rId23">
+        <w:r>
+          <w:rPr>
+            <w:rStyle w:val="InternetLink"/>
+          </w:rPr>
+          <w:t>https://www.quora.com/How-and-why-are-pie-charts-considered-evil-by-data-visualization-experts</w:t>
+        </w:r>
+      </w:hyperlink>
+    </w:p>
+    <w:p>
+      <w:pPr>
+        <w:pStyle w:val="Normal"/>
+        <w:spacing w:before="0" w:after="200"/>
+        <w:rPr/>
+      </w:pPr>
+      <w:r>
+        <w:rPr/>
+        <w:t>[3] https://eight2late.wordpress.com/2015/11/06/a-gentle-introduction-to-naive-bayes-classification-using-r/</w:t>
       </w:r>
     </w:p>
     <w:sectPr>
@@ -9025,7 +9610,7 @@
       <w:fldChar w:fldCharType="separate"/>
     </w:r>
     <w:r>
-      <w:t>22</w:t>
+      <w:t>24</w:t>
     </w:r>
     <w:r>
       <w:fldChar w:fldCharType="end"/>
@@ -9171,6 +9756,9 @@
       <w:lvlText w:val=""/>
       <w:lvlJc w:val="left"/>
       <w:pPr>
+        <w:tabs>
+          <w:tab w:val="num" w:pos="720"/>
+        </w:tabs>
         <w:ind w:left="720" w:hanging="360"/>
       </w:pPr>
       <w:rPr>
@@ -9180,25 +9768,31 @@
     <w:lvl w:ilvl="1">
       <w:start w:val="1"/>
       <w:numFmt w:val="bullet"/>
-      <w:lvlText w:val="o"/>
+      <w:lvlText w:val="◦"/>
       <w:lvlJc w:val="left"/>
       <w:pPr>
-        <w:ind w:left="1440" w:hanging="360"/>
+        <w:tabs>
+          <w:tab w:val="num" w:pos="1080"/>
+        </w:tabs>
+        <w:ind w:left="1080" w:hanging="360"/>
       </w:pPr>
       <w:rPr>
-        <w:rFonts w:ascii="Courier New" w:hAnsi="Courier New" w:cs="Courier New" w:hint="default"/>
+        <w:rFonts w:ascii="OpenSymbol" w:hAnsi="OpenSymbol" w:cs="OpenSymbol" w:hint="default"/>
       </w:rPr>
     </w:lvl>
     <w:lvl w:ilvl="2">
       <w:start w:val="1"/>
       <w:numFmt w:val="bullet"/>
-      <w:lvlText w:val=""/>
+      <w:lvlText w:val="▪"/>
       <w:lvlJc w:val="left"/>
       <w:pPr>
-        <w:ind w:left="2160" w:hanging="360"/>
+        <w:tabs>
+          <w:tab w:val="num" w:pos="1440"/>
+        </w:tabs>
+        <w:ind w:left="1440" w:hanging="360"/>
       </w:pPr>
       <w:rPr>
-        <w:rFonts w:ascii="Wingdings" w:hAnsi="Wingdings" w:cs="Wingdings" w:hint="default"/>
+        <w:rFonts w:ascii="OpenSymbol" w:hAnsi="OpenSymbol" w:cs="OpenSymbol" w:hint="default"/>
       </w:rPr>
     </w:lvl>
     <w:lvl w:ilvl="3">
@@ -9207,7 +9801,10 @@
       <w:lvlText w:val=""/>
       <w:lvlJc w:val="left"/>
       <w:pPr>
-        <w:ind w:left="2880" w:hanging="360"/>
+        <w:tabs>
+          <w:tab w:val="num" w:pos="1800"/>
+        </w:tabs>
+        <w:ind w:left="1800" w:hanging="360"/>
       </w:pPr>
       <w:rPr>
         <w:rFonts w:ascii="Symbol" w:hAnsi="Symbol" w:cs="Symbol" w:hint="default"/>
@@ -9216,25 +9813,31 @@
     <w:lvl w:ilvl="4">
       <w:start w:val="1"/>
       <w:numFmt w:val="bullet"/>
-      <w:lvlText w:val="o"/>
+      <w:lvlText w:val="◦"/>
       <w:lvlJc w:val="left"/>
       <w:pPr>
-        <w:ind w:left="3600" w:hanging="360"/>
+        <w:tabs>
+          <w:tab w:val="num" w:pos="2160"/>
+        </w:tabs>
+        <w:ind w:left="2160" w:hanging="360"/>
       </w:pPr>
       <w:rPr>
-        <w:rFonts w:ascii="Courier New" w:hAnsi="Courier New" w:cs="Courier New" w:hint="default"/>
+        <w:rFonts w:ascii="OpenSymbol" w:hAnsi="OpenSymbol" w:cs="OpenSymbol" w:hint="default"/>
       </w:rPr>
     </w:lvl>
     <w:lvl w:ilvl="5">
       <w:start w:val="1"/>
       <w:numFmt w:val="bullet"/>
-      <w:lvlText w:val=""/>
+      <w:lvlText w:val="▪"/>
       <w:lvlJc w:val="left"/>
       <w:pPr>
-        <w:ind w:left="4320" w:hanging="360"/>
+        <w:tabs>
+          <w:tab w:val="num" w:pos="2520"/>
+        </w:tabs>
+        <w:ind w:left="2520" w:hanging="360"/>
       </w:pPr>
       <w:rPr>
-        <w:rFonts w:ascii="Wingdings" w:hAnsi="Wingdings" w:cs="Wingdings" w:hint="default"/>
+        <w:rFonts w:ascii="OpenSymbol" w:hAnsi="OpenSymbol" w:cs="OpenSymbol" w:hint="default"/>
       </w:rPr>
     </w:lvl>
     <w:lvl w:ilvl="6">
@@ -9243,7 +9846,10 @@
       <w:lvlText w:val=""/>
       <w:lvlJc w:val="left"/>
       <w:pPr>
-        <w:ind w:left="5040" w:hanging="360"/>
+        <w:tabs>
+          <w:tab w:val="num" w:pos="2880"/>
+        </w:tabs>
+        <w:ind w:left="2880" w:hanging="360"/>
       </w:pPr>
       <w:rPr>
         <w:rFonts w:ascii="Symbol" w:hAnsi="Symbol" w:cs="Symbol" w:hint="default"/>
@@ -9252,25 +9858,31 @@
     <w:lvl w:ilvl="7">
       <w:start w:val="1"/>
       <w:numFmt w:val="bullet"/>
-      <w:lvlText w:val="o"/>
+      <w:lvlText w:val="◦"/>
       <w:lvlJc w:val="left"/>
       <w:pPr>
-        <w:ind w:left="5760" w:hanging="360"/>
+        <w:tabs>
+          <w:tab w:val="num" w:pos="3240"/>
+        </w:tabs>
+        <w:ind w:left="3240" w:hanging="360"/>
       </w:pPr>
       <w:rPr>
-        <w:rFonts w:ascii="Courier New" w:hAnsi="Courier New" w:cs="Courier New" w:hint="default"/>
+        <w:rFonts w:ascii="OpenSymbol" w:hAnsi="OpenSymbol" w:cs="OpenSymbol" w:hint="default"/>
       </w:rPr>
     </w:lvl>
     <w:lvl w:ilvl="8">
       <w:start w:val="1"/>
       <w:numFmt w:val="bullet"/>
-      <w:lvlText w:val=""/>
+      <w:lvlText w:val="▪"/>
       <w:lvlJc w:val="left"/>
       <w:pPr>
-        <w:ind w:left="6480" w:hanging="360"/>
+        <w:tabs>
+          <w:tab w:val="num" w:pos="3600"/>
+        </w:tabs>
+        <w:ind w:left="3600" w:hanging="360"/>
       </w:pPr>
       <w:rPr>
-        <w:rFonts w:ascii="Wingdings" w:hAnsi="Wingdings" w:cs="Wingdings" w:hint="default"/>
+        <w:rFonts w:ascii="OpenSymbol" w:hAnsi="OpenSymbol" w:cs="OpenSymbol" w:hint="default"/>
       </w:rPr>
     </w:lvl>
   </w:abstractNum>
@@ -10099,38 +10711,8 @@
   <w:abstractNum w:abstractNumId="9">
     <w:lvl w:ilvl="0">
       <w:start w:val="1"/>
-      <w:numFmt w:val="bullet"/>
-      <w:lvlText w:val=""/>
-      <w:lvlJc w:val="left"/>
-      <w:pPr>
-        <w:tabs>
-          <w:tab w:val="num" w:pos="720"/>
-        </w:tabs>
-        <w:ind w:left="720" w:hanging="360"/>
-      </w:pPr>
-      <w:rPr>
-        <w:rFonts w:ascii="Symbol" w:hAnsi="Symbol" w:cs="Symbol" w:hint="default"/>
-      </w:rPr>
-    </w:lvl>
-    <w:lvl w:ilvl="1">
-      <w:start w:val="1"/>
-      <w:numFmt w:val="bullet"/>
-      <w:lvlText w:val="◦"/>
-      <w:lvlJc w:val="left"/>
-      <w:pPr>
-        <w:tabs>
-          <w:tab w:val="num" w:pos="1080"/>
-        </w:tabs>
-        <w:ind w:left="1080" w:hanging="360"/>
-      </w:pPr>
-      <w:rPr>
-        <w:rFonts w:ascii="OpenSymbol" w:hAnsi="OpenSymbol" w:cs="OpenSymbol" w:hint="default"/>
-      </w:rPr>
-    </w:lvl>
-    <w:lvl w:ilvl="2">
-      <w:start w:val="1"/>
-      <w:numFmt w:val="bullet"/>
-      <w:lvlText w:val="▪"/>
+      <w:numFmt w:val="decimal"/>
+      <w:lvlText w:val="%1."/>
       <w:lvlJc w:val="left"/>
       <w:pPr>
         <w:tabs>
@@ -10138,14 +10720,12 @@
         </w:tabs>
         <w:ind w:left="1440" w:hanging="360"/>
       </w:pPr>
-      <w:rPr>
-        <w:rFonts w:ascii="OpenSymbol" w:hAnsi="OpenSymbol" w:cs="OpenSymbol" w:hint="default"/>
-      </w:rPr>
+      <w:rPr/>
     </w:lvl>
-    <w:lvl w:ilvl="3">
+    <w:lvl w:ilvl="1">
       <w:start w:val="1"/>
-      <w:numFmt w:val="bullet"/>
-      <w:lvlText w:val=""/>
+      <w:numFmt w:val="decimal"/>
+      <w:lvlText w:val="%2."/>
       <w:lvlJc w:val="left"/>
       <w:pPr>
         <w:tabs>
@@ -10153,14 +10733,12 @@
         </w:tabs>
         <w:ind w:left="1800" w:hanging="360"/>
       </w:pPr>
-      <w:rPr>
-        <w:rFonts w:ascii="Symbol" w:hAnsi="Symbol" w:cs="Symbol" w:hint="default"/>
-      </w:rPr>
+      <w:rPr/>
     </w:lvl>
-    <w:lvl w:ilvl="4">
+    <w:lvl w:ilvl="2">
       <w:start w:val="1"/>
-      <w:numFmt w:val="bullet"/>
-      <w:lvlText w:val="◦"/>
+      <w:numFmt w:val="decimal"/>
+      <w:lvlText w:val="%3."/>
       <w:lvlJc w:val="left"/>
       <w:pPr>
         <w:tabs>
@@ -10168,14 +10746,12 @@
         </w:tabs>
         <w:ind w:left="2160" w:hanging="360"/>
       </w:pPr>
-      <w:rPr>
-        <w:rFonts w:ascii="OpenSymbol" w:hAnsi="OpenSymbol" w:cs="OpenSymbol" w:hint="default"/>
-      </w:rPr>
+      <w:rPr/>
     </w:lvl>
-    <w:lvl w:ilvl="5">
+    <w:lvl w:ilvl="3">
       <w:start w:val="1"/>
-      <w:numFmt w:val="bullet"/>
-      <w:lvlText w:val="▪"/>
+      <w:numFmt w:val="decimal"/>
+      <w:lvlText w:val="%4."/>
       <w:lvlJc w:val="left"/>
       <w:pPr>
         <w:tabs>
@@ -10183,14 +10759,12 @@
         </w:tabs>
         <w:ind w:left="2520" w:hanging="360"/>
       </w:pPr>
-      <w:rPr>
-        <w:rFonts w:ascii="OpenSymbol" w:hAnsi="OpenSymbol" w:cs="OpenSymbol" w:hint="default"/>
-      </w:rPr>
+      <w:rPr/>
     </w:lvl>
-    <w:lvl w:ilvl="6">
+    <w:lvl w:ilvl="4">
       <w:start w:val="1"/>
-      <w:numFmt w:val="bullet"/>
-      <w:lvlText w:val=""/>
+      <w:numFmt w:val="decimal"/>
+      <w:lvlText w:val="%5."/>
       <w:lvlJc w:val="left"/>
       <w:pPr>
         <w:tabs>
@@ -10198,14 +10772,12 @@
         </w:tabs>
         <w:ind w:left="2880" w:hanging="360"/>
       </w:pPr>
-      <w:rPr>
-        <w:rFonts w:ascii="Symbol" w:hAnsi="Symbol" w:cs="Symbol" w:hint="default"/>
-      </w:rPr>
+      <w:rPr/>
     </w:lvl>
-    <w:lvl w:ilvl="7">
+    <w:lvl w:ilvl="5">
       <w:start w:val="1"/>
-      <w:numFmt w:val="bullet"/>
-      <w:lvlText w:val="◦"/>
+      <w:numFmt w:val="decimal"/>
+      <w:lvlText w:val="%6."/>
       <w:lvlJc w:val="left"/>
       <w:pPr>
         <w:tabs>
@@ -10213,14 +10785,12 @@
         </w:tabs>
         <w:ind w:left="3240" w:hanging="360"/>
       </w:pPr>
-      <w:rPr>
-        <w:rFonts w:ascii="OpenSymbol" w:hAnsi="OpenSymbol" w:cs="OpenSymbol" w:hint="default"/>
-      </w:rPr>
+      <w:rPr/>
     </w:lvl>
-    <w:lvl w:ilvl="8">
+    <w:lvl w:ilvl="6">
       <w:start w:val="1"/>
-      <w:numFmt w:val="bullet"/>
-      <w:lvlText w:val="▪"/>
+      <w:numFmt w:val="decimal"/>
+      <w:lvlText w:val="%7."/>
       <w:lvlJc w:val="left"/>
       <w:pPr>
         <w:tabs>
@@ -10228,9 +10798,33 @@
         </w:tabs>
         <w:ind w:left="3600" w:hanging="360"/>
       </w:pPr>
-      <w:rPr>
-        <w:rFonts w:ascii="OpenSymbol" w:hAnsi="OpenSymbol" w:cs="OpenSymbol" w:hint="default"/>
-      </w:rPr>
+      <w:rPr/>
+    </w:lvl>
+    <w:lvl w:ilvl="7">
+      <w:start w:val="1"/>
+      <w:numFmt w:val="decimal"/>
+      <w:lvlText w:val="%8."/>
+      <w:lvlJc w:val="left"/>
+      <w:pPr>
+        <w:tabs>
+          <w:tab w:val="num" w:pos="3960"/>
+        </w:tabs>
+        <w:ind w:left="3960" w:hanging="360"/>
+      </w:pPr>
+      <w:rPr/>
+    </w:lvl>
+    <w:lvl w:ilvl="8">
+      <w:start w:val="1"/>
+      <w:numFmt w:val="decimal"/>
+      <w:lvlText w:val="%9."/>
+      <w:lvlJc w:val="left"/>
+      <w:pPr>
+        <w:tabs>
+          <w:tab w:val="num" w:pos="4320"/>
+        </w:tabs>
+        <w:ind w:left="4320" w:hanging="360"/>
+      </w:pPr>
+      <w:rPr/>
     </w:lvl>
   </w:abstractNum>
   <w:abstractNum w:abstractNumId="10">
@@ -10810,8 +11404,36 @@
       <w:rFonts w:cs="OpenSymbol"/>
     </w:rPr>
   </w:style>
+  <w:style w:type="character" w:styleId="ListLabel14">
+    <w:name w:val="ListLabel 14"/>
+    <w:rPr>
+      <w:rFonts w:cs="Symbol"/>
+    </w:rPr>
+  </w:style>
+  <w:style w:type="character" w:styleId="ListLabel15">
+    <w:name w:val="ListLabel 15"/>
+    <w:rPr>
+      <w:rFonts w:cs="Courier New"/>
+    </w:rPr>
+  </w:style>
+  <w:style w:type="character" w:styleId="ListLabel16">
+    <w:name w:val="ListLabel 16"/>
+    <w:rPr>
+      <w:rFonts w:cs="Wingdings"/>
+    </w:rPr>
+  </w:style>
+  <w:style w:type="character" w:styleId="ListLabel17">
+    <w:name w:val="ListLabel 17"/>
+    <w:rPr>
+      <w:rFonts w:cs="OpenSymbol"/>
+    </w:rPr>
+  </w:style>
   <w:style w:type="character" w:styleId="IndexLink">
     <w:name w:val="Index Link"/>
+    <w:rPr/>
+  </w:style>
+  <w:style w:type="character" w:styleId="NumberingSymbols">
+    <w:name w:val="Numbering Symbols"/>
     <w:rPr/>
   </w:style>
   <w:style w:type="paragraph" w:styleId="Heading">

</xml_diff>